<commit_message>
trab. 2 de lab. pc2
</commit_message>
<xml_diff>
--- a/aulas/lab-poo/trabalhos/Trabalho2-PC2.docx
+++ b/aulas/lab-poo/trabalhos/Trabalho2-PC2.docx
@@ -1,6 +1,6 @@
 
 <file path=word/document.xml><?xml version="1.0" encoding="utf-8"?>
-<w:document xmlns:wpc="http://schemas.microsoft.com/office/word/2010/wordprocessingCanvas" xmlns:cx="http://schemas.microsoft.com/office/drawing/2014/chartex" xmlns:mc="http://schemas.openxmlformats.org/markup-compatibility/2006" xmlns:o="urn:schemas-microsoft-com:office:office" xmlns:r="http://schemas.openxmlformats.org/officeDocument/2006/relationships" xmlns:m="http://schemas.openxmlformats.org/officeDocument/2006/math" xmlns:v="urn:schemas-microsoft-com:vml" xmlns:wp14="http://schemas.microsoft.com/office/word/2010/wordprocessingDrawing" xmlns:wp="http://schemas.openxmlformats.org/drawingml/2006/wordprocessingDrawing" xmlns:w10="urn:schemas-microsoft-com:office:word" xmlns:w="http://schemas.openxmlformats.org/wordprocessingml/2006/main" xmlns:w14="http://schemas.microsoft.com/office/word/2010/wordml" xmlns:w15="http://schemas.microsoft.com/office/word/2012/wordml" xmlns:w16se="http://schemas.microsoft.com/office/word/2015/wordml/symex" xmlns:wpg="http://schemas.microsoft.com/office/word/2010/wordprocessingGroup" xmlns:wpi="http://schemas.microsoft.com/office/word/2010/wordprocessingInk" xmlns:wne="http://schemas.microsoft.com/office/word/2006/wordml" xmlns:wps="http://schemas.microsoft.com/office/word/2010/wordprocessingShape" mc:Ignorable="w14 w15 w16se wp14">
+<w:document xmlns:wpc="http://schemas.microsoft.com/office/word/2010/wordprocessingCanvas" xmlns:cx="http://schemas.microsoft.com/office/drawing/2014/chartex" xmlns:cx1="http://schemas.microsoft.com/office/drawing/2015/9/8/chartex" xmlns:cx2="http://schemas.microsoft.com/office/drawing/2015/10/21/chartex" xmlns:cx3="http://schemas.microsoft.com/office/drawing/2016/5/9/chartex" xmlns:cx4="http://schemas.microsoft.com/office/drawing/2016/5/10/chartex" xmlns:cx5="http://schemas.microsoft.com/office/drawing/2016/5/11/chartex" xmlns:cx6="http://schemas.microsoft.com/office/drawing/2016/5/12/chartex" xmlns:cx7="http://schemas.microsoft.com/office/drawing/2016/5/13/chartex" xmlns:cx8="http://schemas.microsoft.com/office/drawing/2016/5/14/chartex" xmlns:mc="http://schemas.openxmlformats.org/markup-compatibility/2006" xmlns:aink="http://schemas.microsoft.com/office/drawing/2016/ink" xmlns:am3d="http://schemas.microsoft.com/office/drawing/2017/model3d" xmlns:o="urn:schemas-microsoft-com:office:office" xmlns:oel="http://schemas.microsoft.com/office/2019/extlst" xmlns:r="http://schemas.openxmlformats.org/officeDocument/2006/relationships" xmlns:m="http://schemas.openxmlformats.org/officeDocument/2006/math" xmlns:v="urn:schemas-microsoft-com:vml" xmlns:wp14="http://schemas.microsoft.com/office/word/2010/wordprocessingDrawing" xmlns:wp="http://schemas.openxmlformats.org/drawingml/2006/wordprocessingDrawing" xmlns:w10="urn:schemas-microsoft-com:office:word" xmlns:w="http://schemas.openxmlformats.org/wordprocessingml/2006/main" xmlns:w14="http://schemas.microsoft.com/office/word/2010/wordml" xmlns:w15="http://schemas.microsoft.com/office/word/2012/wordml" xmlns:w16cex="http://schemas.microsoft.com/office/word/2018/wordml/cex" xmlns:w16cid="http://schemas.microsoft.com/office/word/2016/wordml/cid" xmlns:w16="http://schemas.microsoft.com/office/word/2018/wordml" xmlns:w16sdtdh="http://schemas.microsoft.com/office/word/2020/wordml/sdtdatahash" xmlns:w16se="http://schemas.microsoft.com/office/word/2015/wordml/symex" xmlns:wpg="http://schemas.microsoft.com/office/word/2010/wordprocessingGroup" xmlns:wpi="http://schemas.microsoft.com/office/word/2010/wordprocessingInk" xmlns:wne="http://schemas.microsoft.com/office/word/2006/wordml" xmlns:wps="http://schemas.microsoft.com/office/word/2010/wordprocessingShape" mc:Ignorable="w14 w15 w16se w16cid w16 w16cex w16sdtdh wp14">
   <w:body>
     <w:p>
       <w:pPr>
@@ -218,14 +218,7 @@
           <w:sz w:val="32"/>
           <w:szCs w:val="32"/>
         </w:rPr>
-        <w:t>26</w:t>
-      </w:r>
-      <w:r>
-        <w:rPr>
-          <w:sz w:val="32"/>
-          <w:szCs w:val="32"/>
-        </w:rPr>
-        <w:t>/10</w:t>
+        <w:t>23/08</w:t>
       </w:r>
     </w:p>
     <w:p>
@@ -5277,8 +5270,6 @@
         </w:rPr>
         <w:t>Dicionários</w:t>
       </w:r>
-      <w:bookmarkStart w:id="0" w:name="_GoBack"/>
-      <w:bookmarkEnd w:id="0"/>
       <w:r>
         <w:rPr>
           <w:sz w:val="32"/>
@@ -5392,7 +5383,7 @@
 </file>
 
 <file path=word/numbering.xml><?xml version="1.0" encoding="utf-8"?>
-<w:numbering xmlns:wpc="http://schemas.microsoft.com/office/word/2010/wordprocessingCanvas" xmlns:cx="http://schemas.microsoft.com/office/drawing/2014/chartex" xmlns:mc="http://schemas.openxmlformats.org/markup-compatibility/2006" xmlns:o="urn:schemas-microsoft-com:office:office" xmlns:r="http://schemas.openxmlformats.org/officeDocument/2006/relationships" xmlns:m="http://schemas.openxmlformats.org/officeDocument/2006/math" xmlns:v="urn:schemas-microsoft-com:vml" xmlns:wp14="http://schemas.microsoft.com/office/word/2010/wordprocessingDrawing" xmlns:wp="http://schemas.openxmlformats.org/drawingml/2006/wordprocessingDrawing" xmlns:w10="urn:schemas-microsoft-com:office:word" xmlns:w="http://schemas.openxmlformats.org/wordprocessingml/2006/main" xmlns:w14="http://schemas.microsoft.com/office/word/2010/wordml" xmlns:w15="http://schemas.microsoft.com/office/word/2012/wordml" xmlns:w16se="http://schemas.microsoft.com/office/word/2015/wordml/symex" xmlns:wpg="http://schemas.microsoft.com/office/word/2010/wordprocessingGroup" xmlns:wpi="http://schemas.microsoft.com/office/word/2010/wordprocessingInk" xmlns:wne="http://schemas.microsoft.com/office/word/2006/wordml" xmlns:wps="http://schemas.microsoft.com/office/word/2010/wordprocessingShape" mc:Ignorable="w14 w15 w16se wp14">
+<w:numbering xmlns:wpc="http://schemas.microsoft.com/office/word/2010/wordprocessingCanvas" xmlns:cx="http://schemas.microsoft.com/office/drawing/2014/chartex" xmlns:cx1="http://schemas.microsoft.com/office/drawing/2015/9/8/chartex" xmlns:cx2="http://schemas.microsoft.com/office/drawing/2015/10/21/chartex" xmlns:cx3="http://schemas.microsoft.com/office/drawing/2016/5/9/chartex" xmlns:cx4="http://schemas.microsoft.com/office/drawing/2016/5/10/chartex" xmlns:cx5="http://schemas.microsoft.com/office/drawing/2016/5/11/chartex" xmlns:cx6="http://schemas.microsoft.com/office/drawing/2016/5/12/chartex" xmlns:cx7="http://schemas.microsoft.com/office/drawing/2016/5/13/chartex" xmlns:cx8="http://schemas.microsoft.com/office/drawing/2016/5/14/chartex" xmlns:mc="http://schemas.openxmlformats.org/markup-compatibility/2006" xmlns:aink="http://schemas.microsoft.com/office/drawing/2016/ink" xmlns:am3d="http://schemas.microsoft.com/office/drawing/2017/model3d" xmlns:o="urn:schemas-microsoft-com:office:office" xmlns:oel="http://schemas.microsoft.com/office/2019/extlst" xmlns:r="http://schemas.openxmlformats.org/officeDocument/2006/relationships" xmlns:m="http://schemas.openxmlformats.org/officeDocument/2006/math" xmlns:v="urn:schemas-microsoft-com:vml" xmlns:wp14="http://schemas.microsoft.com/office/word/2010/wordprocessingDrawing" xmlns:wp="http://schemas.openxmlformats.org/drawingml/2006/wordprocessingDrawing" xmlns:w10="urn:schemas-microsoft-com:office:word" xmlns:w="http://schemas.openxmlformats.org/wordprocessingml/2006/main" xmlns:w14="http://schemas.microsoft.com/office/word/2010/wordml" xmlns:w15="http://schemas.microsoft.com/office/word/2012/wordml" xmlns:w16cex="http://schemas.microsoft.com/office/word/2018/wordml/cex" xmlns:w16cid="http://schemas.microsoft.com/office/word/2016/wordml/cid" xmlns:w16="http://schemas.microsoft.com/office/word/2018/wordml" xmlns:w16sdtdh="http://schemas.microsoft.com/office/word/2020/wordml/sdtdatahash" xmlns:w16se="http://schemas.microsoft.com/office/word/2015/wordml/symex" xmlns:wpg="http://schemas.microsoft.com/office/word/2010/wordprocessingGroup" xmlns:wpi="http://schemas.microsoft.com/office/word/2010/wordprocessingInk" xmlns:wne="http://schemas.microsoft.com/office/word/2006/wordml" xmlns:wps="http://schemas.microsoft.com/office/word/2010/wordprocessingShape" mc:Ignorable="w14 w15 w16se w16cid w16 w16cex w16sdtdh wp14">
   <w:abstractNum w:abstractNumId="0" w15:restartNumberingAfterBreak="0">
     <w:nsid w:val="044F7923"/>
     <w:multiLevelType w:val="hybridMultilevel"/>
@@ -6901,53 +6892,53 @@
       </w:pPr>
     </w:lvl>
   </w:abstractNum>
-  <w:num w:numId="1">
+  <w:num w:numId="1" w16cid:durableId="2121337497">
     <w:abstractNumId w:val="6"/>
   </w:num>
-  <w:num w:numId="2">
+  <w:num w:numId="2" w16cid:durableId="1537353133">
     <w:abstractNumId w:val="1"/>
   </w:num>
-  <w:num w:numId="3">
+  <w:num w:numId="3" w16cid:durableId="1898975691">
     <w:abstractNumId w:val="3"/>
   </w:num>
-  <w:num w:numId="4">
+  <w:num w:numId="4" w16cid:durableId="253905910">
     <w:abstractNumId w:val="11"/>
   </w:num>
-  <w:num w:numId="5">
+  <w:num w:numId="5" w16cid:durableId="1644429767">
     <w:abstractNumId w:val="7"/>
   </w:num>
-  <w:num w:numId="6">
+  <w:num w:numId="6" w16cid:durableId="1498308813">
     <w:abstractNumId w:val="5"/>
   </w:num>
-  <w:num w:numId="7">
+  <w:num w:numId="7" w16cid:durableId="1933077652">
     <w:abstractNumId w:val="2"/>
   </w:num>
-  <w:num w:numId="8">
+  <w:num w:numId="8" w16cid:durableId="1018854806">
     <w:abstractNumId w:val="13"/>
   </w:num>
-  <w:num w:numId="9">
+  <w:num w:numId="9" w16cid:durableId="671835888">
     <w:abstractNumId w:val="0"/>
   </w:num>
-  <w:num w:numId="10">
+  <w:num w:numId="10" w16cid:durableId="2044819034">
     <w:abstractNumId w:val="12"/>
   </w:num>
-  <w:num w:numId="11">
+  <w:num w:numId="11" w16cid:durableId="593049005">
     <w:abstractNumId w:val="4"/>
   </w:num>
-  <w:num w:numId="12">
+  <w:num w:numId="12" w16cid:durableId="15667471">
     <w:abstractNumId w:val="8"/>
   </w:num>
-  <w:num w:numId="13">
+  <w:num w:numId="13" w16cid:durableId="907152042">
     <w:abstractNumId w:val="10"/>
   </w:num>
-  <w:num w:numId="14">
+  <w:num w:numId="14" w16cid:durableId="540901173">
     <w:abstractNumId w:val="9"/>
   </w:num>
 </w:numbering>
 </file>
 
 <file path=word/styles.xml><?xml version="1.0" encoding="utf-8"?>
-<w:styles xmlns:mc="http://schemas.openxmlformats.org/markup-compatibility/2006" xmlns:r="http://schemas.openxmlformats.org/officeDocument/2006/relationships" xmlns:w="http://schemas.openxmlformats.org/wordprocessingml/2006/main" xmlns:w14="http://schemas.microsoft.com/office/word/2010/wordml" xmlns:w15="http://schemas.microsoft.com/office/word/2012/wordml" xmlns:w16se="http://schemas.microsoft.com/office/word/2015/wordml/symex" mc:Ignorable="w14 w15 w16se">
+<w:styles xmlns:mc="http://schemas.openxmlformats.org/markup-compatibility/2006" xmlns:r="http://schemas.openxmlformats.org/officeDocument/2006/relationships" xmlns:w="http://schemas.openxmlformats.org/wordprocessingml/2006/main" xmlns:w14="http://schemas.microsoft.com/office/word/2010/wordml" xmlns:w15="http://schemas.microsoft.com/office/word/2012/wordml" xmlns:w16cex="http://schemas.microsoft.com/office/word/2018/wordml/cex" xmlns:w16cid="http://schemas.microsoft.com/office/word/2016/wordml/cid" xmlns:w16="http://schemas.microsoft.com/office/word/2018/wordml" xmlns:w16sdtdh="http://schemas.microsoft.com/office/word/2020/wordml/sdtdatahash" xmlns:w16se="http://schemas.microsoft.com/office/word/2015/wordml/symex" mc:Ignorable="w14 w15 w16se w16cid w16 w16cex w16sdtdh">
   <w:docDefaults>
     <w:rPrDefault>
       <w:rPr>
@@ -6963,7 +6954,7 @@
       </w:pPr>
     </w:pPrDefault>
   </w:docDefaults>
-  <w:latentStyles w:defLockedState="0" w:defUIPriority="99" w:defSemiHidden="0" w:defUnhideWhenUsed="0" w:defQFormat="0" w:count="371">
+  <w:latentStyles w:defLockedState="0" w:defUIPriority="99" w:defSemiHidden="0" w:defUnhideWhenUsed="0" w:defQFormat="0" w:count="376">
     <w:lsdException w:name="Normal" w:uiPriority="0" w:qFormat="1"/>
     <w:lsdException w:name="heading 1" w:uiPriority="1" w:qFormat="1"/>
     <w:lsdException w:name="heading 2" w:semiHidden="1" w:uiPriority="1" w:unhideWhenUsed="1" w:qFormat="1"/>
@@ -7069,7 +7060,6 @@
     <w:lsdException w:name="HTML Sample" w:semiHidden="1" w:unhideWhenUsed="1"/>
     <w:lsdException w:name="HTML Typewriter" w:semiHidden="1" w:unhideWhenUsed="1"/>
     <w:lsdException w:name="HTML Variable" w:semiHidden="1" w:unhideWhenUsed="1"/>
-    <w:lsdException w:name="Normal Table" w:semiHidden="1" w:unhideWhenUsed="1"/>
     <w:lsdException w:name="annotation subject" w:semiHidden="1" w:unhideWhenUsed="1"/>
     <w:lsdException w:name="No List" w:semiHidden="1" w:unhideWhenUsed="1"/>
     <w:lsdException w:name="Outline List 1" w:semiHidden="1" w:unhideWhenUsed="1"/>
@@ -7112,11 +7102,8 @@
     <w:lsdException w:name="Table Contemporary" w:semiHidden="1" w:unhideWhenUsed="1"/>
     <w:lsdException w:name="Table Elegant" w:semiHidden="1" w:unhideWhenUsed="1"/>
     <w:lsdException w:name="Table Professional" w:semiHidden="1" w:unhideWhenUsed="1"/>
-    <w:lsdException w:name="Table Subtle 1" w:semiHidden="1" w:unhideWhenUsed="1"/>
     <w:lsdException w:name="Table Subtle 2" w:semiHidden="1" w:unhideWhenUsed="1"/>
     <w:lsdException w:name="Table Web 1" w:semiHidden="1" w:unhideWhenUsed="1"/>
-    <w:lsdException w:name="Table Web 2" w:semiHidden="1" w:unhideWhenUsed="1"/>
-    <w:lsdException w:name="Table Web 3" w:semiHidden="1" w:unhideWhenUsed="1"/>
     <w:lsdException w:name="Balloon Text" w:semiHidden="1" w:unhideWhenUsed="1"/>
     <w:lsdException w:name="Table Grid" w:uiPriority="39"/>
     <w:lsdException w:name="Table Theme" w:semiHidden="1" w:unhideWhenUsed="1"/>
@@ -7335,6 +7322,11 @@
     <w:lsdException w:name="List Table 5 Dark Accent 6" w:uiPriority="50"/>
     <w:lsdException w:name="List Table 6 Colorful Accent 6" w:uiPriority="51"/>
     <w:lsdException w:name="List Table 7 Colorful Accent 6" w:uiPriority="52"/>
+    <w:lsdException w:name="Mention" w:semiHidden="1" w:unhideWhenUsed="1"/>
+    <w:lsdException w:name="Smart Hyperlink" w:semiHidden="1" w:unhideWhenUsed="1"/>
+    <w:lsdException w:name="Hashtag" w:semiHidden="1" w:unhideWhenUsed="1"/>
+    <w:lsdException w:name="Unresolved Mention" w:semiHidden="1" w:unhideWhenUsed="1"/>
+    <w:lsdException w:name="Smart Link" w:semiHidden="1" w:unhideWhenUsed="1"/>
   </w:latentStyles>
   <w:style w:type="paragraph" w:default="1" w:styleId="Normal">
     <w:name w:val="Normal"/>

</xml_diff>

<commit_message>
espec. trabalho 2 - tabela de precos de pedagio atualizada
</commit_message>
<xml_diff>
--- a/aulas/lab-poo/trabalhos/Trabalho2-PC2.docx
+++ b/aulas/lab-poo/trabalhos/Trabalho2-PC2.docx
@@ -1,6 +1,6 @@
 
 <file path=word/document.xml><?xml version="1.0" encoding="utf-8"?>
-<w:document xmlns:wpc="http://schemas.microsoft.com/office/word/2010/wordprocessingCanvas" xmlns:cx="http://schemas.microsoft.com/office/drawing/2014/chartex" xmlns:cx1="http://schemas.microsoft.com/office/drawing/2015/9/8/chartex" xmlns:cx2="http://schemas.microsoft.com/office/drawing/2015/10/21/chartex" xmlns:cx3="http://schemas.microsoft.com/office/drawing/2016/5/9/chartex" xmlns:cx4="http://schemas.microsoft.com/office/drawing/2016/5/10/chartex" xmlns:cx5="http://schemas.microsoft.com/office/drawing/2016/5/11/chartex" xmlns:cx6="http://schemas.microsoft.com/office/drawing/2016/5/12/chartex" xmlns:cx7="http://schemas.microsoft.com/office/drawing/2016/5/13/chartex" xmlns:cx8="http://schemas.microsoft.com/office/drawing/2016/5/14/chartex" xmlns:mc="http://schemas.openxmlformats.org/markup-compatibility/2006" xmlns:aink="http://schemas.microsoft.com/office/drawing/2016/ink" xmlns:am3d="http://schemas.microsoft.com/office/drawing/2017/model3d" xmlns:o="urn:schemas-microsoft-com:office:office" xmlns:oel="http://schemas.microsoft.com/office/2019/extlst" xmlns:r="http://schemas.openxmlformats.org/officeDocument/2006/relationships" xmlns:m="http://schemas.openxmlformats.org/officeDocument/2006/math" xmlns:v="urn:schemas-microsoft-com:vml" xmlns:wp14="http://schemas.microsoft.com/office/word/2010/wordprocessingDrawing" xmlns:wp="http://schemas.openxmlformats.org/drawingml/2006/wordprocessingDrawing" xmlns:w10="urn:schemas-microsoft-com:office:word" xmlns:w="http://schemas.openxmlformats.org/wordprocessingml/2006/main" xmlns:w14="http://schemas.microsoft.com/office/word/2010/wordml" xmlns:w15="http://schemas.microsoft.com/office/word/2012/wordml" xmlns:w16cex="http://schemas.microsoft.com/office/word/2018/wordml/cex" xmlns:w16cid="http://schemas.microsoft.com/office/word/2016/wordml/cid" xmlns:w16="http://schemas.microsoft.com/office/word/2018/wordml" xmlns:w16sdtdh="http://schemas.microsoft.com/office/word/2020/wordml/sdtdatahash" xmlns:w16se="http://schemas.microsoft.com/office/word/2015/wordml/symex" xmlns:wpg="http://schemas.microsoft.com/office/word/2010/wordprocessingGroup" xmlns:wpi="http://schemas.microsoft.com/office/word/2010/wordprocessingInk" xmlns:wne="http://schemas.microsoft.com/office/word/2006/wordml" xmlns:wps="http://schemas.microsoft.com/office/word/2010/wordprocessingShape" mc:Ignorable="w14 w15 w16se w16cid w16 w16cex w16sdtdh wp14">
+<w:document xmlns:wpc="http://schemas.microsoft.com/office/word/2010/wordprocessingCanvas" xmlns:cx="http://schemas.microsoft.com/office/drawing/2014/chartex" xmlns:cx1="http://schemas.microsoft.com/office/drawing/2015/9/8/chartex" xmlns:cx2="http://schemas.microsoft.com/office/drawing/2015/10/21/chartex" xmlns:cx3="http://schemas.microsoft.com/office/drawing/2016/5/9/chartex" xmlns:cx4="http://schemas.microsoft.com/office/drawing/2016/5/10/chartex" xmlns:cx5="http://schemas.microsoft.com/office/drawing/2016/5/11/chartex" xmlns:cx6="http://schemas.microsoft.com/office/drawing/2016/5/12/chartex" xmlns:cx7="http://schemas.microsoft.com/office/drawing/2016/5/13/chartex" xmlns:cx8="http://schemas.microsoft.com/office/drawing/2016/5/14/chartex" xmlns:mc="http://schemas.openxmlformats.org/markup-compatibility/2006" xmlns:aink="http://schemas.microsoft.com/office/drawing/2016/ink" xmlns:am3d="http://schemas.microsoft.com/office/drawing/2017/model3d" xmlns:o="urn:schemas-microsoft-com:office:office" xmlns:oel="http://schemas.microsoft.com/office/2019/extlst" xmlns:r="http://schemas.openxmlformats.org/officeDocument/2006/relationships" xmlns:m="http://schemas.openxmlformats.org/officeDocument/2006/math" xmlns:v="urn:schemas-microsoft-com:vml" xmlns:wp14="http://schemas.microsoft.com/office/word/2010/wordprocessingDrawing" xmlns:wp="http://schemas.openxmlformats.org/drawingml/2006/wordprocessingDrawing" xmlns:w10="urn:schemas-microsoft-com:office:word" xmlns:w="http://schemas.openxmlformats.org/wordprocessingml/2006/main" xmlns:w14="http://schemas.microsoft.com/office/word/2010/wordml" xmlns:w15="http://schemas.microsoft.com/office/word/2012/wordml" xmlns:w16cex="http://schemas.microsoft.com/office/word/2018/wordml/cex" xmlns:w16cid="http://schemas.microsoft.com/office/word/2016/wordml/cid" xmlns:w16="http://schemas.microsoft.com/office/word/2018/wordml" xmlns:w16sdtdh="http://schemas.microsoft.com/office/word/2020/wordml/sdtdatahash" xmlns:w16se="http://schemas.microsoft.com/office/word/2015/wordml/symex" xmlns:wpg="http://schemas.microsoft.com/office/word/2010/wordprocessingGroup" xmlns:wpi="http://schemas.microsoft.com/office/word/2010/wordprocessingInk" xmlns:wne="http://schemas.microsoft.com/office/word/2006/wordml" xmlns:wps="http://schemas.microsoft.com/office/word/2010/wordprocessingShape" xmlns:a="http://schemas.openxmlformats.org/drawingml/2006/main" xmlns:pic="http://schemas.openxmlformats.org/drawingml/2006/picture" xmlns:a14="http://schemas.microsoft.com/office/drawing/2010/main" mc:Ignorable="w14 w15 w16se w16cid w16 w16cex w16sdtdh wp14">
   <w:body>
     <w:p>
       <w:pPr>
@@ -2478,7 +2478,23 @@
           <w:sz w:val="32"/>
           <w:szCs w:val="32"/>
         </w:rPr>
-        <w:t>: R$ 2,40.</w:t>
+        <w:t xml:space="preserve">: </w:t>
+      </w:r>
+      <w:r>
+        <w:rPr>
+          <w:rFonts w:ascii="Calibri Body" w:hAnsi="Calibri Body"/>
+          <w:sz w:val="32"/>
+          <w:szCs w:val="32"/>
+        </w:rPr>
+        <w:t xml:space="preserve">Valor fixo de </w:t>
+      </w:r>
+      <w:r>
+        <w:rPr>
+          <w:rFonts w:ascii="Calibri Body" w:hAnsi="Calibri Body"/>
+          <w:sz w:val="32"/>
+          <w:szCs w:val="32"/>
+        </w:rPr>
+        <w:t>R$ 2,40.</w:t>
       </w:r>
     </w:p>
     <w:p>
@@ -2545,7 +2561,23 @@
           <w:sz w:val="32"/>
           <w:szCs w:val="32"/>
         </w:rPr>
-        <w:t>: R$ 4,80 (x2).</w:t>
+        <w:t xml:space="preserve">: </w:t>
+      </w:r>
+      <w:r>
+        <w:rPr>
+          <w:rFonts w:ascii="Calibri Body" w:hAnsi="Calibri Body"/>
+          <w:sz w:val="32"/>
+          <w:szCs w:val="32"/>
+        </w:rPr>
+        <w:t xml:space="preserve">valor fixo de </w:t>
+      </w:r>
+      <w:r>
+        <w:rPr>
+          <w:rFonts w:ascii="Calibri Body" w:hAnsi="Calibri Body"/>
+          <w:sz w:val="32"/>
+          <w:szCs w:val="32"/>
+        </w:rPr>
+        <w:t>R$ 4,80.</w:t>
       </w:r>
     </w:p>
     <w:p>
@@ -2593,10 +2625,46 @@
       <w:r>
         <w:rPr>
           <w:rFonts w:ascii="Calibri Body" w:hAnsi="Calibri Body"/>
-          <w:sz w:val="32"/>
-          <w:szCs w:val="32"/>
-        </w:rPr>
-        <w:t>Três eixos, como caminhões-trator, com ou sem semirreboque: R$ 7,20 (x3).</w:t>
+          <w:b w:val="1"/>
+          <w:bCs w:val="1"/>
+          <w:sz w:val="32"/>
+          <w:szCs w:val="32"/>
+        </w:rPr>
+        <w:t>Três eixos</w:t>
+      </w:r>
+      <w:r>
+        <w:rPr>
+          <w:rFonts w:ascii="Calibri Body" w:hAnsi="Calibri Body"/>
+          <w:sz w:val="32"/>
+          <w:szCs w:val="32"/>
+        </w:rPr>
+        <w:t>, como caminhões-trator, com ou sem semirreboque: R$ 7,20 (</w:t>
+      </w:r>
+      <w:r>
+        <w:rPr>
+          <w:rFonts w:ascii="Calibri Body" w:hAnsi="Calibri Body"/>
+          <w:b w:val="1"/>
+          <w:bCs w:val="1"/>
+          <w:sz w:val="32"/>
+          <w:szCs w:val="32"/>
+        </w:rPr>
+        <w:t>x3</w:t>
+      </w:r>
+      <w:r>
+        <w:rPr>
+          <w:rFonts w:ascii="Calibri Body" w:hAnsi="Calibri Body"/>
+          <w:sz w:val="32"/>
+          <w:szCs w:val="32"/>
+        </w:rPr>
+        <w:t>)</w:t>
+      </w:r>
+      <w:r>
+        <w:rPr>
+          <w:rFonts w:ascii="Calibri Body" w:hAnsi="Calibri Body"/>
+          <w:sz w:val="32"/>
+          <w:szCs w:val="32"/>
+        </w:rPr>
+        <w:t xml:space="preserve"> = R$ 21,60</w:t>
       </w:r>
     </w:p>
     <w:p>
@@ -2644,10 +2712,54 @@
       <w:r>
         <w:rPr>
           <w:rFonts w:ascii="Calibri Body" w:hAnsi="Calibri Body"/>
-          <w:sz w:val="32"/>
-          <w:szCs w:val="32"/>
-        </w:rPr>
-        <w:t>Quatro eixos, como caminhões-trator com semirreboque: R$ 9,60 (x4).</w:t>
+          <w:b w:val="1"/>
+          <w:bCs w:val="1"/>
+          <w:sz w:val="32"/>
+          <w:szCs w:val="32"/>
+        </w:rPr>
+        <w:t>Quatro eixos</w:t>
+      </w:r>
+      <w:r>
+        <w:rPr>
+          <w:rFonts w:ascii="Calibri Body" w:hAnsi="Calibri Body"/>
+          <w:sz w:val="32"/>
+          <w:szCs w:val="32"/>
+        </w:rPr>
+        <w:t>, como caminhões-trator com semirreboque: R$ 9,60 (</w:t>
+      </w:r>
+      <w:r>
+        <w:rPr>
+          <w:rFonts w:ascii="Calibri Body" w:hAnsi="Calibri Body"/>
+          <w:b w:val="1"/>
+          <w:bCs w:val="1"/>
+          <w:sz w:val="32"/>
+          <w:szCs w:val="32"/>
+        </w:rPr>
+        <w:t>x4</w:t>
+      </w:r>
+      <w:r>
+        <w:rPr>
+          <w:rFonts w:ascii="Calibri Body" w:hAnsi="Calibri Body"/>
+          <w:sz w:val="32"/>
+          <w:szCs w:val="32"/>
+        </w:rPr>
+        <w:t>)</w:t>
+      </w:r>
+      <w:r>
+        <w:rPr>
+          <w:rFonts w:ascii="Calibri Body" w:hAnsi="Calibri Body"/>
+          <w:sz w:val="32"/>
+          <w:szCs w:val="32"/>
+        </w:rPr>
+        <w:t xml:space="preserve"> = 38,40</w:t>
+      </w:r>
+      <w:r>
+        <w:rPr>
+          <w:rFonts w:ascii="Calibri Body" w:hAnsi="Calibri Body"/>
+          <w:sz w:val="32"/>
+          <w:szCs w:val="32"/>
+        </w:rPr>
+        <w:t>.</w:t>
       </w:r>
     </w:p>
     <w:p>
@@ -2695,10 +2807,54 @@
       <w:r>
         <w:rPr>
           <w:rFonts w:ascii="Calibri Body" w:hAnsi="Calibri Body"/>
-          <w:sz w:val="32"/>
-          <w:szCs w:val="32"/>
-        </w:rPr>
-        <w:t>Cinco eixos, como caminhões-trator com semirreboque: R$ 12,00 (x5).</w:t>
+          <w:b w:val="1"/>
+          <w:bCs w:val="1"/>
+          <w:sz w:val="32"/>
+          <w:szCs w:val="32"/>
+        </w:rPr>
+        <w:t>Cinco eixos</w:t>
+      </w:r>
+      <w:r>
+        <w:rPr>
+          <w:rFonts w:ascii="Calibri Body" w:hAnsi="Calibri Body"/>
+          <w:sz w:val="32"/>
+          <w:szCs w:val="32"/>
+        </w:rPr>
+        <w:t>, como caminhões-trator com semirreboque: R$ 12,00 (</w:t>
+      </w:r>
+      <w:r>
+        <w:rPr>
+          <w:rFonts w:ascii="Calibri Body" w:hAnsi="Calibri Body"/>
+          <w:b w:val="1"/>
+          <w:bCs w:val="1"/>
+          <w:sz w:val="32"/>
+          <w:szCs w:val="32"/>
+        </w:rPr>
+        <w:t>x5</w:t>
+      </w:r>
+      <w:r>
+        <w:rPr>
+          <w:rFonts w:ascii="Calibri Body" w:hAnsi="Calibri Body"/>
+          <w:sz w:val="32"/>
+          <w:szCs w:val="32"/>
+        </w:rPr>
+        <w:t>)</w:t>
+      </w:r>
+      <w:r>
+        <w:rPr>
+          <w:rFonts w:ascii="Calibri Body" w:hAnsi="Calibri Body"/>
+          <w:sz w:val="32"/>
+          <w:szCs w:val="32"/>
+        </w:rPr>
+        <w:t xml:space="preserve"> = R$ 60,00</w:t>
+      </w:r>
+      <w:r>
+        <w:rPr>
+          <w:rFonts w:ascii="Calibri Body" w:hAnsi="Calibri Body"/>
+          <w:sz w:val="32"/>
+          <w:szCs w:val="32"/>
+        </w:rPr>
+        <w:t>.</w:t>
       </w:r>
     </w:p>
     <w:p>
@@ -2746,10 +2902,54 @@
       <w:r>
         <w:rPr>
           <w:rFonts w:ascii="Calibri Body" w:hAnsi="Calibri Body"/>
-          <w:sz w:val="32"/>
-          <w:szCs w:val="32"/>
-        </w:rPr>
-        <w:t>Seis eixos, como caminhões-trator com semirreboque: R$ 14,40 (x6).</w:t>
+          <w:b w:val="1"/>
+          <w:bCs w:val="1"/>
+          <w:sz w:val="32"/>
+          <w:szCs w:val="32"/>
+        </w:rPr>
+        <w:t>Seis eixos</w:t>
+      </w:r>
+      <w:r>
+        <w:rPr>
+          <w:rFonts w:ascii="Calibri Body" w:hAnsi="Calibri Body"/>
+          <w:sz w:val="32"/>
+          <w:szCs w:val="32"/>
+        </w:rPr>
+        <w:t>, como caminhões-trator com semirreboque: R$ 14,40 (</w:t>
+      </w:r>
+      <w:r>
+        <w:rPr>
+          <w:rFonts w:ascii="Calibri Body" w:hAnsi="Calibri Body"/>
+          <w:b w:val="1"/>
+          <w:bCs w:val="1"/>
+          <w:sz w:val="32"/>
+          <w:szCs w:val="32"/>
+        </w:rPr>
+        <w:t>x6</w:t>
+      </w:r>
+      <w:r>
+        <w:rPr>
+          <w:rFonts w:ascii="Calibri Body" w:hAnsi="Calibri Body"/>
+          <w:sz w:val="32"/>
+          <w:szCs w:val="32"/>
+        </w:rPr>
+        <w:t>)</w:t>
+      </w:r>
+      <w:r>
+        <w:rPr>
+          <w:rFonts w:ascii="Calibri Body" w:hAnsi="Calibri Body"/>
+          <w:sz w:val="32"/>
+          <w:szCs w:val="32"/>
+        </w:rPr>
+        <w:t xml:space="preserve"> = R$ 86,40</w:t>
+      </w:r>
+      <w:r>
+        <w:rPr>
+          <w:rFonts w:ascii="Calibri Body" w:hAnsi="Calibri Body"/>
+          <w:sz w:val="32"/>
+          <w:szCs w:val="32"/>
+        </w:rPr>
+        <w:t>.</w:t>
       </w:r>
     </w:p>
     <w:p>
@@ -2765,13 +2965,12 @@
     </w:p>
     <w:p>
       <w:pPr>
+        <w:pStyle w:val="BodyText"/>
         <w:widowControl w:val="0"/>
         <w:tabs>
-          <w:tab w:val="left" w:pos="1929"/>
-          <w:tab w:val="left" w:pos="1930"/>
+          <w:tab w:val="left" w:leader="none" w:pos="1929"/>
+          <w:tab w:val="left" w:leader="none" w:pos="1930"/>
         </w:tabs>
-        <w:autoSpaceDE w:val="0"/>
-        <w:autoSpaceDN w:val="0"/>
         <w:spacing w:before="92" w:after="0" w:line="240" w:lineRule="auto"/>
         <w:ind w:right="106"/>
         <w:jc w:val="both"/>
@@ -2784,13 +2983,12 @@
     </w:p>
     <w:p>
       <w:pPr>
+        <w:pStyle w:val="BodyText"/>
         <w:widowControl w:val="0"/>
         <w:tabs>
-          <w:tab w:val="left" w:pos="1929"/>
-          <w:tab w:val="left" w:pos="1930"/>
+          <w:tab w:val="left" w:leader="none" w:pos="1929"/>
+          <w:tab w:val="left" w:leader="none" w:pos="1930"/>
         </w:tabs>
-        <w:autoSpaceDE w:val="0"/>
-        <w:autoSpaceDN w:val="0"/>
         <w:spacing w:before="92" w:after="0" w:line="240" w:lineRule="auto"/>
         <w:ind w:right="106"/>
         <w:jc w:val="both"/>
@@ -2804,17 +3002,13 @@
     <w:p>
       <w:pPr>
         <w:pStyle w:val="BodyText"/>
-        <w:jc w:val="both"/>
-        <w:rPr>
-          <w:rFonts w:ascii="Calibri Body" w:hAnsi="Calibri Body"/>
-          <w:sz w:val="32"/>
-          <w:szCs w:val="32"/>
-        </w:rPr>
-      </w:pPr>
-    </w:p>
-    <w:p>
-      <w:pPr>
-        <w:pStyle w:val="BodyText"/>
+        <w:widowControl w:val="0"/>
+        <w:tabs>
+          <w:tab w:val="left" w:leader="none" w:pos="1929"/>
+          <w:tab w:val="left" w:leader="none" w:pos="1930"/>
+        </w:tabs>
+        <w:spacing w:before="92" w:after="0" w:line="240" w:lineRule="auto"/>
+        <w:ind w:right="106"/>
         <w:jc w:val="both"/>
         <w:rPr>
           <w:rFonts w:ascii="Calibri Body" w:hAnsi="Calibri Body"/>
@@ -5330,7 +5524,7 @@
           <w:szCs w:val="28"/>
         </w:rPr>
         <w:sectPr>
-          <w:pgSz w:w="11910" w:h="16850"/>
+          <w:pgSz w:w="11910" w:h="16850" w:orient="portrait"/>
           <w:pgMar w:top="880" w:right="740" w:bottom="280" w:left="740" w:header="720" w:footer="720" w:gutter="0"/>
           <w:cols w:space="720"/>
         </w:sectPr>
@@ -5373,7 +5567,7 @@
       </w:pPr>
     </w:p>
     <w:sectPr>
-      <w:pgSz w:w="11906" w:h="16838"/>
+      <w:pgSz w:w="11906" w:h="16838" w:orient="portrait"/>
       <w:pgMar w:top="1417" w:right="1701" w:bottom="1417" w:left="1701" w:header="708" w:footer="708" w:gutter="0"/>
       <w:cols w:space="708"/>
       <w:docGrid w:linePitch="360"/>
@@ -5397,7 +5591,7 @@
         <w:ind w:left="720" w:hanging="360"/>
       </w:pPr>
       <w:rPr>
-        <w:rFonts w:ascii="Symbol" w:hAnsi="Symbol" w:hint="default"/>
+        <w:rFonts w:hint="default" w:ascii="Symbol" w:hAnsi="Symbol"/>
       </w:rPr>
     </w:lvl>
     <w:lvl w:ilvl="1" w:tplc="04160003" w:tentative="1">
@@ -5409,7 +5603,7 @@
         <w:ind w:left="1440" w:hanging="360"/>
       </w:pPr>
       <w:rPr>
-        <w:rFonts w:ascii="Courier New" w:hAnsi="Courier New" w:cs="Courier New" w:hint="default"/>
+        <w:rFonts w:hint="default" w:ascii="Courier New" w:hAnsi="Courier New" w:cs="Courier New"/>
       </w:rPr>
     </w:lvl>
     <w:lvl w:ilvl="2" w:tplc="04160005" w:tentative="1">
@@ -5421,7 +5615,7 @@
         <w:ind w:left="2160" w:hanging="360"/>
       </w:pPr>
       <w:rPr>
-        <w:rFonts w:ascii="Wingdings" w:hAnsi="Wingdings" w:hint="default"/>
+        <w:rFonts w:hint="default" w:ascii="Wingdings" w:hAnsi="Wingdings"/>
       </w:rPr>
     </w:lvl>
     <w:lvl w:ilvl="3" w:tplc="04160001" w:tentative="1">
@@ -5433,7 +5627,7 @@
         <w:ind w:left="2880" w:hanging="360"/>
       </w:pPr>
       <w:rPr>
-        <w:rFonts w:ascii="Symbol" w:hAnsi="Symbol" w:hint="default"/>
+        <w:rFonts w:hint="default" w:ascii="Symbol" w:hAnsi="Symbol"/>
       </w:rPr>
     </w:lvl>
     <w:lvl w:ilvl="4" w:tplc="04160003" w:tentative="1">
@@ -5445,7 +5639,7 @@
         <w:ind w:left="3600" w:hanging="360"/>
       </w:pPr>
       <w:rPr>
-        <w:rFonts w:ascii="Courier New" w:hAnsi="Courier New" w:cs="Courier New" w:hint="default"/>
+        <w:rFonts w:hint="default" w:ascii="Courier New" w:hAnsi="Courier New" w:cs="Courier New"/>
       </w:rPr>
     </w:lvl>
     <w:lvl w:ilvl="5" w:tplc="04160005" w:tentative="1">
@@ -5457,7 +5651,7 @@
         <w:ind w:left="4320" w:hanging="360"/>
       </w:pPr>
       <w:rPr>
-        <w:rFonts w:ascii="Wingdings" w:hAnsi="Wingdings" w:hint="default"/>
+        <w:rFonts w:hint="default" w:ascii="Wingdings" w:hAnsi="Wingdings"/>
       </w:rPr>
     </w:lvl>
     <w:lvl w:ilvl="6" w:tplc="04160001" w:tentative="1">
@@ -5469,7 +5663,7 @@
         <w:ind w:left="5040" w:hanging="360"/>
       </w:pPr>
       <w:rPr>
-        <w:rFonts w:ascii="Symbol" w:hAnsi="Symbol" w:hint="default"/>
+        <w:rFonts w:hint="default" w:ascii="Symbol" w:hAnsi="Symbol"/>
       </w:rPr>
     </w:lvl>
     <w:lvl w:ilvl="7" w:tplc="04160003" w:tentative="1">
@@ -5481,7 +5675,7 @@
         <w:ind w:left="5760" w:hanging="360"/>
       </w:pPr>
       <w:rPr>
-        <w:rFonts w:ascii="Courier New" w:hAnsi="Courier New" w:cs="Courier New" w:hint="default"/>
+        <w:rFonts w:hint="default" w:ascii="Courier New" w:hAnsi="Courier New" w:cs="Courier New"/>
       </w:rPr>
     </w:lvl>
     <w:lvl w:ilvl="8" w:tplc="04160005" w:tentative="1">
@@ -5493,7 +5687,7 @@
         <w:ind w:left="6480" w:hanging="360"/>
       </w:pPr>
       <w:rPr>
-        <w:rFonts w:ascii="Wingdings" w:hAnsi="Wingdings" w:hint="default"/>
+        <w:rFonts w:hint="default" w:ascii="Wingdings" w:hAnsi="Wingdings"/>
       </w:rPr>
     </w:lvl>
   </w:abstractNum>
@@ -5522,7 +5716,7 @@
         <w:ind w:left="1440" w:hanging="360"/>
       </w:pPr>
       <w:rPr>
-        <w:rFonts w:ascii="Courier New" w:hAnsi="Courier New" w:cs="Courier New" w:hint="default"/>
+        <w:rFonts w:hint="default" w:ascii="Courier New" w:hAnsi="Courier New" w:cs="Courier New"/>
       </w:rPr>
     </w:lvl>
     <w:lvl w:ilvl="2" w:tplc="04160005" w:tentative="1">
@@ -5534,7 +5728,7 @@
         <w:ind w:left="2160" w:hanging="360"/>
       </w:pPr>
       <w:rPr>
-        <w:rFonts w:ascii="Wingdings" w:hAnsi="Wingdings" w:hint="default"/>
+        <w:rFonts w:hint="default" w:ascii="Wingdings" w:hAnsi="Wingdings"/>
       </w:rPr>
     </w:lvl>
     <w:lvl w:ilvl="3" w:tplc="04160001" w:tentative="1">
@@ -5546,7 +5740,7 @@
         <w:ind w:left="2880" w:hanging="360"/>
       </w:pPr>
       <w:rPr>
-        <w:rFonts w:ascii="Symbol" w:hAnsi="Symbol" w:hint="default"/>
+        <w:rFonts w:hint="default" w:ascii="Symbol" w:hAnsi="Symbol"/>
       </w:rPr>
     </w:lvl>
     <w:lvl w:ilvl="4" w:tplc="04160003" w:tentative="1">
@@ -5558,7 +5752,7 @@
         <w:ind w:left="3600" w:hanging="360"/>
       </w:pPr>
       <w:rPr>
-        <w:rFonts w:ascii="Courier New" w:hAnsi="Courier New" w:cs="Courier New" w:hint="default"/>
+        <w:rFonts w:hint="default" w:ascii="Courier New" w:hAnsi="Courier New" w:cs="Courier New"/>
       </w:rPr>
     </w:lvl>
     <w:lvl w:ilvl="5" w:tplc="04160005" w:tentative="1">
@@ -5570,7 +5764,7 @@
         <w:ind w:left="4320" w:hanging="360"/>
       </w:pPr>
       <w:rPr>
-        <w:rFonts w:ascii="Wingdings" w:hAnsi="Wingdings" w:hint="default"/>
+        <w:rFonts w:hint="default" w:ascii="Wingdings" w:hAnsi="Wingdings"/>
       </w:rPr>
     </w:lvl>
     <w:lvl w:ilvl="6" w:tplc="04160001" w:tentative="1">
@@ -5582,7 +5776,7 @@
         <w:ind w:left="5040" w:hanging="360"/>
       </w:pPr>
       <w:rPr>
-        <w:rFonts w:ascii="Symbol" w:hAnsi="Symbol" w:hint="default"/>
+        <w:rFonts w:hint="default" w:ascii="Symbol" w:hAnsi="Symbol"/>
       </w:rPr>
     </w:lvl>
     <w:lvl w:ilvl="7" w:tplc="04160003" w:tentative="1">
@@ -5594,7 +5788,7 @@
         <w:ind w:left="5760" w:hanging="360"/>
       </w:pPr>
       <w:rPr>
-        <w:rFonts w:ascii="Courier New" w:hAnsi="Courier New" w:cs="Courier New" w:hint="default"/>
+        <w:rFonts w:hint="default" w:ascii="Courier New" w:hAnsi="Courier New" w:cs="Courier New"/>
       </w:rPr>
     </w:lvl>
     <w:lvl w:ilvl="8" w:tplc="04160005" w:tentative="1">
@@ -5606,7 +5800,7 @@
         <w:ind w:left="6480" w:hanging="360"/>
       </w:pPr>
       <w:rPr>
-        <w:rFonts w:ascii="Wingdings" w:hAnsi="Wingdings" w:hint="default"/>
+        <w:rFonts w:hint="default" w:ascii="Wingdings" w:hAnsi="Wingdings"/>
       </w:rPr>
     </w:lvl>
   </w:abstractNum>
@@ -5709,7 +5903,7 @@
         <w:ind w:left="1440" w:hanging="360"/>
       </w:pPr>
       <w:rPr>
-        <w:rFonts w:ascii="Wingdings" w:hAnsi="Wingdings" w:hint="default"/>
+        <w:rFonts w:hint="default" w:ascii="Wingdings" w:hAnsi="Wingdings"/>
       </w:rPr>
     </w:lvl>
     <w:lvl w:ilvl="1" w:tplc="04160003" w:tentative="1">
@@ -5721,7 +5915,7 @@
         <w:ind w:left="2160" w:hanging="360"/>
       </w:pPr>
       <w:rPr>
-        <w:rFonts w:ascii="Courier New" w:hAnsi="Courier New" w:cs="Courier New" w:hint="default"/>
+        <w:rFonts w:hint="default" w:ascii="Courier New" w:hAnsi="Courier New" w:cs="Courier New"/>
       </w:rPr>
     </w:lvl>
     <w:lvl w:ilvl="2" w:tplc="04160005" w:tentative="1">
@@ -5733,7 +5927,7 @@
         <w:ind w:left="2880" w:hanging="360"/>
       </w:pPr>
       <w:rPr>
-        <w:rFonts w:ascii="Wingdings" w:hAnsi="Wingdings" w:hint="default"/>
+        <w:rFonts w:hint="default" w:ascii="Wingdings" w:hAnsi="Wingdings"/>
       </w:rPr>
     </w:lvl>
     <w:lvl w:ilvl="3" w:tplc="04160001" w:tentative="1">
@@ -5745,7 +5939,7 @@
         <w:ind w:left="3600" w:hanging="360"/>
       </w:pPr>
       <w:rPr>
-        <w:rFonts w:ascii="Symbol" w:hAnsi="Symbol" w:hint="default"/>
+        <w:rFonts w:hint="default" w:ascii="Symbol" w:hAnsi="Symbol"/>
       </w:rPr>
     </w:lvl>
     <w:lvl w:ilvl="4" w:tplc="04160003" w:tentative="1">
@@ -5757,7 +5951,7 @@
         <w:ind w:left="4320" w:hanging="360"/>
       </w:pPr>
       <w:rPr>
-        <w:rFonts w:ascii="Courier New" w:hAnsi="Courier New" w:cs="Courier New" w:hint="default"/>
+        <w:rFonts w:hint="default" w:ascii="Courier New" w:hAnsi="Courier New" w:cs="Courier New"/>
       </w:rPr>
     </w:lvl>
     <w:lvl w:ilvl="5" w:tplc="04160005" w:tentative="1">
@@ -5769,7 +5963,7 @@
         <w:ind w:left="5040" w:hanging="360"/>
       </w:pPr>
       <w:rPr>
-        <w:rFonts w:ascii="Wingdings" w:hAnsi="Wingdings" w:hint="default"/>
+        <w:rFonts w:hint="default" w:ascii="Wingdings" w:hAnsi="Wingdings"/>
       </w:rPr>
     </w:lvl>
     <w:lvl w:ilvl="6" w:tplc="04160001" w:tentative="1">
@@ -5781,7 +5975,7 @@
         <w:ind w:left="5760" w:hanging="360"/>
       </w:pPr>
       <w:rPr>
-        <w:rFonts w:ascii="Symbol" w:hAnsi="Symbol" w:hint="default"/>
+        <w:rFonts w:hint="default" w:ascii="Symbol" w:hAnsi="Symbol"/>
       </w:rPr>
     </w:lvl>
     <w:lvl w:ilvl="7" w:tplc="04160003" w:tentative="1">
@@ -5793,7 +5987,7 @@
         <w:ind w:left="6480" w:hanging="360"/>
       </w:pPr>
       <w:rPr>
-        <w:rFonts w:ascii="Courier New" w:hAnsi="Courier New" w:cs="Courier New" w:hint="default"/>
+        <w:rFonts w:hint="default" w:ascii="Courier New" w:hAnsi="Courier New" w:cs="Courier New"/>
       </w:rPr>
     </w:lvl>
     <w:lvl w:ilvl="8" w:tplc="04160005" w:tentative="1">
@@ -5805,7 +5999,7 @@
         <w:ind w:left="7200" w:hanging="360"/>
       </w:pPr>
       <w:rPr>
-        <w:rFonts w:ascii="Wingdings" w:hAnsi="Wingdings" w:hint="default"/>
+        <w:rFonts w:hint="default" w:ascii="Wingdings" w:hAnsi="Wingdings"/>
       </w:rPr>
     </w:lvl>
   </w:abstractNum>
@@ -5822,7 +6016,7 @@
         <w:ind w:left="720" w:hanging="360"/>
       </w:pPr>
       <w:rPr>
-        <w:rFonts w:ascii="Symbol" w:hAnsi="Symbol" w:hint="default"/>
+        <w:rFonts w:hint="default" w:ascii="Symbol" w:hAnsi="Symbol"/>
       </w:rPr>
     </w:lvl>
     <w:lvl w:ilvl="1" w:tplc="04160003" w:tentative="1">
@@ -5834,7 +6028,7 @@
         <w:ind w:left="1440" w:hanging="360"/>
       </w:pPr>
       <w:rPr>
-        <w:rFonts w:ascii="Courier New" w:hAnsi="Courier New" w:cs="Courier New" w:hint="default"/>
+        <w:rFonts w:hint="default" w:ascii="Courier New" w:hAnsi="Courier New" w:cs="Courier New"/>
       </w:rPr>
     </w:lvl>
     <w:lvl w:ilvl="2" w:tplc="04160005" w:tentative="1">
@@ -5846,7 +6040,7 @@
         <w:ind w:left="2160" w:hanging="360"/>
       </w:pPr>
       <w:rPr>
-        <w:rFonts w:ascii="Wingdings" w:hAnsi="Wingdings" w:hint="default"/>
+        <w:rFonts w:hint="default" w:ascii="Wingdings" w:hAnsi="Wingdings"/>
       </w:rPr>
     </w:lvl>
     <w:lvl w:ilvl="3" w:tplc="04160001" w:tentative="1">
@@ -5858,7 +6052,7 @@
         <w:ind w:left="2880" w:hanging="360"/>
       </w:pPr>
       <w:rPr>
-        <w:rFonts w:ascii="Symbol" w:hAnsi="Symbol" w:hint="default"/>
+        <w:rFonts w:hint="default" w:ascii="Symbol" w:hAnsi="Symbol"/>
       </w:rPr>
     </w:lvl>
     <w:lvl w:ilvl="4" w:tplc="04160003" w:tentative="1">
@@ -5870,7 +6064,7 @@
         <w:ind w:left="3600" w:hanging="360"/>
       </w:pPr>
       <w:rPr>
-        <w:rFonts w:ascii="Courier New" w:hAnsi="Courier New" w:cs="Courier New" w:hint="default"/>
+        <w:rFonts w:hint="default" w:ascii="Courier New" w:hAnsi="Courier New" w:cs="Courier New"/>
       </w:rPr>
     </w:lvl>
     <w:lvl w:ilvl="5" w:tplc="04160005" w:tentative="1">
@@ -5882,7 +6076,7 @@
         <w:ind w:left="4320" w:hanging="360"/>
       </w:pPr>
       <w:rPr>
-        <w:rFonts w:ascii="Wingdings" w:hAnsi="Wingdings" w:hint="default"/>
+        <w:rFonts w:hint="default" w:ascii="Wingdings" w:hAnsi="Wingdings"/>
       </w:rPr>
     </w:lvl>
     <w:lvl w:ilvl="6" w:tplc="04160001" w:tentative="1">
@@ -5894,7 +6088,7 @@
         <w:ind w:left="5040" w:hanging="360"/>
       </w:pPr>
       <w:rPr>
-        <w:rFonts w:ascii="Symbol" w:hAnsi="Symbol" w:hint="default"/>
+        <w:rFonts w:hint="default" w:ascii="Symbol" w:hAnsi="Symbol"/>
       </w:rPr>
     </w:lvl>
     <w:lvl w:ilvl="7" w:tplc="04160003" w:tentative="1">
@@ -5906,7 +6100,7 @@
         <w:ind w:left="5760" w:hanging="360"/>
       </w:pPr>
       <w:rPr>
-        <w:rFonts w:ascii="Courier New" w:hAnsi="Courier New" w:cs="Courier New" w:hint="default"/>
+        <w:rFonts w:hint="default" w:ascii="Courier New" w:hAnsi="Courier New" w:cs="Courier New"/>
       </w:rPr>
     </w:lvl>
     <w:lvl w:ilvl="8" w:tplc="04160005" w:tentative="1">
@@ -5918,7 +6112,7 @@
         <w:ind w:left="6480" w:hanging="360"/>
       </w:pPr>
       <w:rPr>
-        <w:rFonts w:ascii="Wingdings" w:hAnsi="Wingdings" w:hint="default"/>
+        <w:rFonts w:hint="default" w:ascii="Wingdings" w:hAnsi="Wingdings"/>
       </w:rPr>
     </w:lvl>
   </w:abstractNum>
@@ -6021,7 +6215,7 @@
         <w:ind w:left="720" w:hanging="360"/>
       </w:pPr>
       <w:rPr>
-        <w:rFonts w:ascii="Symbol" w:hAnsi="Symbol" w:hint="default"/>
+        <w:rFonts w:hint="default" w:ascii="Symbol" w:hAnsi="Symbol"/>
       </w:rPr>
     </w:lvl>
     <w:lvl w:ilvl="1" w:tplc="04160003">
@@ -6033,7 +6227,7 @@
         <w:ind w:left="1440" w:hanging="360"/>
       </w:pPr>
       <w:rPr>
-        <w:rFonts w:ascii="Courier New" w:hAnsi="Courier New" w:cs="Courier New" w:hint="default"/>
+        <w:rFonts w:hint="default" w:ascii="Courier New" w:hAnsi="Courier New" w:cs="Courier New"/>
       </w:rPr>
     </w:lvl>
     <w:lvl w:ilvl="2" w:tplc="04160005" w:tentative="1">
@@ -6045,7 +6239,7 @@
         <w:ind w:left="2160" w:hanging="360"/>
       </w:pPr>
       <w:rPr>
-        <w:rFonts w:ascii="Wingdings" w:hAnsi="Wingdings" w:hint="default"/>
+        <w:rFonts w:hint="default" w:ascii="Wingdings" w:hAnsi="Wingdings"/>
       </w:rPr>
     </w:lvl>
     <w:lvl w:ilvl="3" w:tplc="04160001" w:tentative="1">
@@ -6057,7 +6251,7 @@
         <w:ind w:left="2880" w:hanging="360"/>
       </w:pPr>
       <w:rPr>
-        <w:rFonts w:ascii="Symbol" w:hAnsi="Symbol" w:hint="default"/>
+        <w:rFonts w:hint="default" w:ascii="Symbol" w:hAnsi="Symbol"/>
       </w:rPr>
     </w:lvl>
     <w:lvl w:ilvl="4" w:tplc="04160003" w:tentative="1">
@@ -6069,7 +6263,7 @@
         <w:ind w:left="3600" w:hanging="360"/>
       </w:pPr>
       <w:rPr>
-        <w:rFonts w:ascii="Courier New" w:hAnsi="Courier New" w:cs="Courier New" w:hint="default"/>
+        <w:rFonts w:hint="default" w:ascii="Courier New" w:hAnsi="Courier New" w:cs="Courier New"/>
       </w:rPr>
     </w:lvl>
     <w:lvl w:ilvl="5" w:tplc="04160005" w:tentative="1">
@@ -6081,7 +6275,7 @@
         <w:ind w:left="4320" w:hanging="360"/>
       </w:pPr>
       <w:rPr>
-        <w:rFonts w:ascii="Wingdings" w:hAnsi="Wingdings" w:hint="default"/>
+        <w:rFonts w:hint="default" w:ascii="Wingdings" w:hAnsi="Wingdings"/>
       </w:rPr>
     </w:lvl>
     <w:lvl w:ilvl="6" w:tplc="04160001" w:tentative="1">
@@ -6093,7 +6287,7 @@
         <w:ind w:left="5040" w:hanging="360"/>
       </w:pPr>
       <w:rPr>
-        <w:rFonts w:ascii="Symbol" w:hAnsi="Symbol" w:hint="default"/>
+        <w:rFonts w:hint="default" w:ascii="Symbol" w:hAnsi="Symbol"/>
       </w:rPr>
     </w:lvl>
     <w:lvl w:ilvl="7" w:tplc="04160003" w:tentative="1">
@@ -6105,7 +6299,7 @@
         <w:ind w:left="5760" w:hanging="360"/>
       </w:pPr>
       <w:rPr>
-        <w:rFonts w:ascii="Courier New" w:hAnsi="Courier New" w:cs="Courier New" w:hint="default"/>
+        <w:rFonts w:hint="default" w:ascii="Courier New" w:hAnsi="Courier New" w:cs="Courier New"/>
       </w:rPr>
     </w:lvl>
     <w:lvl w:ilvl="8" w:tplc="04160005" w:tentative="1">
@@ -6117,7 +6311,7 @@
         <w:ind w:left="6480" w:hanging="360"/>
       </w:pPr>
       <w:rPr>
-        <w:rFonts w:ascii="Wingdings" w:hAnsi="Wingdings" w:hint="default"/>
+        <w:rFonts w:hint="default" w:ascii="Wingdings" w:hAnsi="Wingdings"/>
       </w:rPr>
     </w:lvl>
   </w:abstractNum>
@@ -6134,7 +6328,7 @@
         <w:ind w:left="720" w:hanging="360"/>
       </w:pPr>
       <w:rPr>
-        <w:rFonts w:ascii="Symbol" w:hAnsi="Symbol" w:hint="default"/>
+        <w:rFonts w:hint="default" w:ascii="Symbol" w:hAnsi="Symbol"/>
       </w:rPr>
     </w:lvl>
     <w:lvl w:ilvl="1" w:tplc="04160003" w:tentative="1">
@@ -6146,7 +6340,7 @@
         <w:ind w:left="1440" w:hanging="360"/>
       </w:pPr>
       <w:rPr>
-        <w:rFonts w:ascii="Courier New" w:hAnsi="Courier New" w:cs="Courier New" w:hint="default"/>
+        <w:rFonts w:hint="default" w:ascii="Courier New" w:hAnsi="Courier New" w:cs="Courier New"/>
       </w:rPr>
     </w:lvl>
     <w:lvl w:ilvl="2" w:tplc="04160005" w:tentative="1">
@@ -6158,7 +6352,7 @@
         <w:ind w:left="2160" w:hanging="360"/>
       </w:pPr>
       <w:rPr>
-        <w:rFonts w:ascii="Wingdings" w:hAnsi="Wingdings" w:hint="default"/>
+        <w:rFonts w:hint="default" w:ascii="Wingdings" w:hAnsi="Wingdings"/>
       </w:rPr>
     </w:lvl>
     <w:lvl w:ilvl="3" w:tplc="04160001" w:tentative="1">
@@ -6170,7 +6364,7 @@
         <w:ind w:left="2880" w:hanging="360"/>
       </w:pPr>
       <w:rPr>
-        <w:rFonts w:ascii="Symbol" w:hAnsi="Symbol" w:hint="default"/>
+        <w:rFonts w:hint="default" w:ascii="Symbol" w:hAnsi="Symbol"/>
       </w:rPr>
     </w:lvl>
     <w:lvl w:ilvl="4" w:tplc="04160003" w:tentative="1">
@@ -6182,7 +6376,7 @@
         <w:ind w:left="3600" w:hanging="360"/>
       </w:pPr>
       <w:rPr>
-        <w:rFonts w:ascii="Courier New" w:hAnsi="Courier New" w:cs="Courier New" w:hint="default"/>
+        <w:rFonts w:hint="default" w:ascii="Courier New" w:hAnsi="Courier New" w:cs="Courier New"/>
       </w:rPr>
     </w:lvl>
     <w:lvl w:ilvl="5" w:tplc="04160005" w:tentative="1">
@@ -6194,7 +6388,7 @@
         <w:ind w:left="4320" w:hanging="360"/>
       </w:pPr>
       <w:rPr>
-        <w:rFonts w:ascii="Wingdings" w:hAnsi="Wingdings" w:hint="default"/>
+        <w:rFonts w:hint="default" w:ascii="Wingdings" w:hAnsi="Wingdings"/>
       </w:rPr>
     </w:lvl>
     <w:lvl w:ilvl="6" w:tplc="04160001" w:tentative="1">
@@ -6206,7 +6400,7 @@
         <w:ind w:left="5040" w:hanging="360"/>
       </w:pPr>
       <w:rPr>
-        <w:rFonts w:ascii="Symbol" w:hAnsi="Symbol" w:hint="default"/>
+        <w:rFonts w:hint="default" w:ascii="Symbol" w:hAnsi="Symbol"/>
       </w:rPr>
     </w:lvl>
     <w:lvl w:ilvl="7" w:tplc="04160003" w:tentative="1">
@@ -6218,7 +6412,7 @@
         <w:ind w:left="5760" w:hanging="360"/>
       </w:pPr>
       <w:rPr>
-        <w:rFonts w:ascii="Courier New" w:hAnsi="Courier New" w:cs="Courier New" w:hint="default"/>
+        <w:rFonts w:hint="default" w:ascii="Courier New" w:hAnsi="Courier New" w:cs="Courier New"/>
       </w:rPr>
     </w:lvl>
     <w:lvl w:ilvl="8" w:tplc="04160005" w:tentative="1">
@@ -6230,7 +6424,7 @@
         <w:ind w:left="6480" w:hanging="360"/>
       </w:pPr>
       <w:rPr>
-        <w:rFonts w:ascii="Wingdings" w:hAnsi="Wingdings" w:hint="default"/>
+        <w:rFonts w:hint="default" w:ascii="Wingdings" w:hAnsi="Wingdings"/>
       </w:rPr>
     </w:lvl>
   </w:abstractNum>
@@ -6247,7 +6441,7 @@
         <w:ind w:left="720" w:hanging="360"/>
       </w:pPr>
       <w:rPr>
-        <w:rFonts w:ascii="Symbol" w:hAnsi="Symbol" w:hint="default"/>
+        <w:rFonts w:hint="default" w:ascii="Symbol" w:hAnsi="Symbol"/>
       </w:rPr>
     </w:lvl>
     <w:lvl w:ilvl="1" w:tplc="04160003" w:tentative="1">
@@ -6259,7 +6453,7 @@
         <w:ind w:left="1440" w:hanging="360"/>
       </w:pPr>
       <w:rPr>
-        <w:rFonts w:ascii="Courier New" w:hAnsi="Courier New" w:cs="Courier New" w:hint="default"/>
+        <w:rFonts w:hint="default" w:ascii="Courier New" w:hAnsi="Courier New" w:cs="Courier New"/>
       </w:rPr>
     </w:lvl>
     <w:lvl w:ilvl="2" w:tplc="04160005" w:tentative="1">
@@ -6271,7 +6465,7 @@
         <w:ind w:left="2160" w:hanging="360"/>
       </w:pPr>
       <w:rPr>
-        <w:rFonts w:ascii="Wingdings" w:hAnsi="Wingdings" w:hint="default"/>
+        <w:rFonts w:hint="default" w:ascii="Wingdings" w:hAnsi="Wingdings"/>
       </w:rPr>
     </w:lvl>
     <w:lvl w:ilvl="3" w:tplc="04160001" w:tentative="1">
@@ -6283,7 +6477,7 @@
         <w:ind w:left="2880" w:hanging="360"/>
       </w:pPr>
       <w:rPr>
-        <w:rFonts w:ascii="Symbol" w:hAnsi="Symbol" w:hint="default"/>
+        <w:rFonts w:hint="default" w:ascii="Symbol" w:hAnsi="Symbol"/>
       </w:rPr>
     </w:lvl>
     <w:lvl w:ilvl="4" w:tplc="04160003" w:tentative="1">
@@ -6295,7 +6489,7 @@
         <w:ind w:left="3600" w:hanging="360"/>
       </w:pPr>
       <w:rPr>
-        <w:rFonts w:ascii="Courier New" w:hAnsi="Courier New" w:cs="Courier New" w:hint="default"/>
+        <w:rFonts w:hint="default" w:ascii="Courier New" w:hAnsi="Courier New" w:cs="Courier New"/>
       </w:rPr>
     </w:lvl>
     <w:lvl w:ilvl="5" w:tplc="04160005" w:tentative="1">
@@ -6307,7 +6501,7 @@
         <w:ind w:left="4320" w:hanging="360"/>
       </w:pPr>
       <w:rPr>
-        <w:rFonts w:ascii="Wingdings" w:hAnsi="Wingdings" w:hint="default"/>
+        <w:rFonts w:hint="default" w:ascii="Wingdings" w:hAnsi="Wingdings"/>
       </w:rPr>
     </w:lvl>
     <w:lvl w:ilvl="6" w:tplc="04160001" w:tentative="1">
@@ -6319,7 +6513,7 @@
         <w:ind w:left="5040" w:hanging="360"/>
       </w:pPr>
       <w:rPr>
-        <w:rFonts w:ascii="Symbol" w:hAnsi="Symbol" w:hint="default"/>
+        <w:rFonts w:hint="default" w:ascii="Symbol" w:hAnsi="Symbol"/>
       </w:rPr>
     </w:lvl>
     <w:lvl w:ilvl="7" w:tplc="04160003" w:tentative="1">
@@ -6331,7 +6525,7 @@
         <w:ind w:left="5760" w:hanging="360"/>
       </w:pPr>
       <w:rPr>
-        <w:rFonts w:ascii="Courier New" w:hAnsi="Courier New" w:cs="Courier New" w:hint="default"/>
+        <w:rFonts w:hint="default" w:ascii="Courier New" w:hAnsi="Courier New" w:cs="Courier New"/>
       </w:rPr>
     </w:lvl>
     <w:lvl w:ilvl="8" w:tplc="04160005" w:tentative="1">
@@ -6343,7 +6537,7 @@
         <w:ind w:left="6480" w:hanging="360"/>
       </w:pPr>
       <w:rPr>
-        <w:rFonts w:ascii="Wingdings" w:hAnsi="Wingdings" w:hint="default"/>
+        <w:rFonts w:hint="default" w:ascii="Wingdings" w:hAnsi="Wingdings"/>
       </w:rPr>
     </w:lvl>
   </w:abstractNum>
@@ -6360,7 +6554,7 @@
         <w:ind w:left="720" w:hanging="360"/>
       </w:pPr>
       <w:rPr>
-        <w:rFonts w:ascii="Symbol" w:hAnsi="Symbol" w:hint="default"/>
+        <w:rFonts w:hint="default" w:ascii="Symbol" w:hAnsi="Symbol"/>
       </w:rPr>
     </w:lvl>
     <w:lvl w:ilvl="1" w:tplc="04160003" w:tentative="1">
@@ -6372,7 +6566,7 @@
         <w:ind w:left="1440" w:hanging="360"/>
       </w:pPr>
       <w:rPr>
-        <w:rFonts w:ascii="Courier New" w:hAnsi="Courier New" w:cs="Courier New" w:hint="default"/>
+        <w:rFonts w:hint="default" w:ascii="Courier New" w:hAnsi="Courier New" w:cs="Courier New"/>
       </w:rPr>
     </w:lvl>
     <w:lvl w:ilvl="2" w:tplc="04160005" w:tentative="1">
@@ -6384,7 +6578,7 @@
         <w:ind w:left="2160" w:hanging="360"/>
       </w:pPr>
       <w:rPr>
-        <w:rFonts w:ascii="Wingdings" w:hAnsi="Wingdings" w:hint="default"/>
+        <w:rFonts w:hint="default" w:ascii="Wingdings" w:hAnsi="Wingdings"/>
       </w:rPr>
     </w:lvl>
     <w:lvl w:ilvl="3" w:tplc="04160001" w:tentative="1">
@@ -6396,7 +6590,7 @@
         <w:ind w:left="2880" w:hanging="360"/>
       </w:pPr>
       <w:rPr>
-        <w:rFonts w:ascii="Symbol" w:hAnsi="Symbol" w:hint="default"/>
+        <w:rFonts w:hint="default" w:ascii="Symbol" w:hAnsi="Symbol"/>
       </w:rPr>
     </w:lvl>
     <w:lvl w:ilvl="4" w:tplc="04160003" w:tentative="1">
@@ -6408,7 +6602,7 @@
         <w:ind w:left="3600" w:hanging="360"/>
       </w:pPr>
       <w:rPr>
-        <w:rFonts w:ascii="Courier New" w:hAnsi="Courier New" w:cs="Courier New" w:hint="default"/>
+        <w:rFonts w:hint="default" w:ascii="Courier New" w:hAnsi="Courier New" w:cs="Courier New"/>
       </w:rPr>
     </w:lvl>
     <w:lvl w:ilvl="5" w:tplc="04160005" w:tentative="1">
@@ -6420,7 +6614,7 @@
         <w:ind w:left="4320" w:hanging="360"/>
       </w:pPr>
       <w:rPr>
-        <w:rFonts w:ascii="Wingdings" w:hAnsi="Wingdings" w:hint="default"/>
+        <w:rFonts w:hint="default" w:ascii="Wingdings" w:hAnsi="Wingdings"/>
       </w:rPr>
     </w:lvl>
     <w:lvl w:ilvl="6" w:tplc="04160001" w:tentative="1">
@@ -6432,7 +6626,7 @@
         <w:ind w:left="5040" w:hanging="360"/>
       </w:pPr>
       <w:rPr>
-        <w:rFonts w:ascii="Symbol" w:hAnsi="Symbol" w:hint="default"/>
+        <w:rFonts w:hint="default" w:ascii="Symbol" w:hAnsi="Symbol"/>
       </w:rPr>
     </w:lvl>
     <w:lvl w:ilvl="7" w:tplc="04160003" w:tentative="1">
@@ -6444,7 +6638,7 @@
         <w:ind w:left="5760" w:hanging="360"/>
       </w:pPr>
       <w:rPr>
-        <w:rFonts w:ascii="Courier New" w:hAnsi="Courier New" w:cs="Courier New" w:hint="default"/>
+        <w:rFonts w:hint="default" w:ascii="Courier New" w:hAnsi="Courier New" w:cs="Courier New"/>
       </w:rPr>
     </w:lvl>
     <w:lvl w:ilvl="8" w:tplc="04160005" w:tentative="1">
@@ -6456,7 +6650,7 @@
         <w:ind w:left="6480" w:hanging="360"/>
       </w:pPr>
       <w:rPr>
-        <w:rFonts w:ascii="Wingdings" w:hAnsi="Wingdings" w:hint="default"/>
+        <w:rFonts w:hint="default" w:ascii="Wingdings" w:hAnsi="Wingdings"/>
       </w:rPr>
     </w:lvl>
   </w:abstractNum>
@@ -6473,7 +6667,7 @@
         <w:ind w:left="720" w:hanging="360"/>
       </w:pPr>
       <w:rPr>
-        <w:rFonts w:ascii="Symbol" w:hAnsi="Symbol" w:hint="default"/>
+        <w:rFonts w:hint="default" w:ascii="Symbol" w:hAnsi="Symbol"/>
       </w:rPr>
     </w:lvl>
     <w:lvl w:ilvl="1" w:tplc="04160003" w:tentative="1">
@@ -6485,7 +6679,7 @@
         <w:ind w:left="1440" w:hanging="360"/>
       </w:pPr>
       <w:rPr>
-        <w:rFonts w:ascii="Courier New" w:hAnsi="Courier New" w:cs="Courier New" w:hint="default"/>
+        <w:rFonts w:hint="default" w:ascii="Courier New" w:hAnsi="Courier New" w:cs="Courier New"/>
       </w:rPr>
     </w:lvl>
     <w:lvl w:ilvl="2" w:tplc="04160005" w:tentative="1">
@@ -6497,7 +6691,7 @@
         <w:ind w:left="2160" w:hanging="360"/>
       </w:pPr>
       <w:rPr>
-        <w:rFonts w:ascii="Wingdings" w:hAnsi="Wingdings" w:hint="default"/>
+        <w:rFonts w:hint="default" w:ascii="Wingdings" w:hAnsi="Wingdings"/>
       </w:rPr>
     </w:lvl>
     <w:lvl w:ilvl="3" w:tplc="04160001" w:tentative="1">
@@ -6509,7 +6703,7 @@
         <w:ind w:left="2880" w:hanging="360"/>
       </w:pPr>
       <w:rPr>
-        <w:rFonts w:ascii="Symbol" w:hAnsi="Symbol" w:hint="default"/>
+        <w:rFonts w:hint="default" w:ascii="Symbol" w:hAnsi="Symbol"/>
       </w:rPr>
     </w:lvl>
     <w:lvl w:ilvl="4" w:tplc="04160003" w:tentative="1">
@@ -6521,7 +6715,7 @@
         <w:ind w:left="3600" w:hanging="360"/>
       </w:pPr>
       <w:rPr>
-        <w:rFonts w:ascii="Courier New" w:hAnsi="Courier New" w:cs="Courier New" w:hint="default"/>
+        <w:rFonts w:hint="default" w:ascii="Courier New" w:hAnsi="Courier New" w:cs="Courier New"/>
       </w:rPr>
     </w:lvl>
     <w:lvl w:ilvl="5" w:tplc="04160005" w:tentative="1">
@@ -6533,7 +6727,7 @@
         <w:ind w:left="4320" w:hanging="360"/>
       </w:pPr>
       <w:rPr>
-        <w:rFonts w:ascii="Wingdings" w:hAnsi="Wingdings" w:hint="default"/>
+        <w:rFonts w:hint="default" w:ascii="Wingdings" w:hAnsi="Wingdings"/>
       </w:rPr>
     </w:lvl>
     <w:lvl w:ilvl="6" w:tplc="04160001" w:tentative="1">
@@ -6545,7 +6739,7 @@
         <w:ind w:left="5040" w:hanging="360"/>
       </w:pPr>
       <w:rPr>
-        <w:rFonts w:ascii="Symbol" w:hAnsi="Symbol" w:hint="default"/>
+        <w:rFonts w:hint="default" w:ascii="Symbol" w:hAnsi="Symbol"/>
       </w:rPr>
     </w:lvl>
     <w:lvl w:ilvl="7" w:tplc="04160003" w:tentative="1">
@@ -6557,7 +6751,7 @@
         <w:ind w:left="5760" w:hanging="360"/>
       </w:pPr>
       <w:rPr>
-        <w:rFonts w:ascii="Courier New" w:hAnsi="Courier New" w:cs="Courier New" w:hint="default"/>
+        <w:rFonts w:hint="default" w:ascii="Courier New" w:hAnsi="Courier New" w:cs="Courier New"/>
       </w:rPr>
     </w:lvl>
     <w:lvl w:ilvl="8" w:tplc="04160005" w:tentative="1">
@@ -6569,7 +6763,7 @@
         <w:ind w:left="6480" w:hanging="360"/>
       </w:pPr>
       <w:rPr>
-        <w:rFonts w:ascii="Wingdings" w:hAnsi="Wingdings" w:hint="default"/>
+        <w:rFonts w:hint="default" w:ascii="Wingdings" w:hAnsi="Wingdings"/>
       </w:rPr>
     </w:lvl>
   </w:abstractNum>
@@ -6601,7 +6795,7 @@
         <w:jc w:val="left"/>
       </w:pPr>
       <w:rPr>
-        <w:rFonts w:ascii="Times New Roman" w:eastAsia="Times New Roman" w:hAnsi="Times New Roman" w:cs="Times New Roman" w:hint="default"/>
+        <w:rFonts w:hint="default" w:ascii="Times New Roman" w:hAnsi="Times New Roman" w:eastAsia="Times New Roman" w:cs="Times New Roman"/>
         <w:w w:val="100"/>
         <w:sz w:val="22"/>
         <w:szCs w:val="22"/>
@@ -6706,7 +6900,7 @@
         <w:ind w:left="720" w:hanging="360"/>
       </w:pPr>
       <w:rPr>
-        <w:rFonts w:ascii="Symbol" w:hAnsi="Symbol" w:hint="default"/>
+        <w:rFonts w:hint="default" w:ascii="Symbol" w:hAnsi="Symbol"/>
       </w:rPr>
     </w:lvl>
     <w:lvl w:ilvl="1" w:tplc="04160003" w:tentative="1">
@@ -6718,7 +6912,7 @@
         <w:ind w:left="1440" w:hanging="360"/>
       </w:pPr>
       <w:rPr>
-        <w:rFonts w:ascii="Courier New" w:hAnsi="Courier New" w:cs="Courier New" w:hint="default"/>
+        <w:rFonts w:hint="default" w:ascii="Courier New" w:hAnsi="Courier New" w:cs="Courier New"/>
       </w:rPr>
     </w:lvl>
     <w:lvl w:ilvl="2" w:tplc="04160005" w:tentative="1">
@@ -6730,7 +6924,7 @@
         <w:ind w:left="2160" w:hanging="360"/>
       </w:pPr>
       <w:rPr>
-        <w:rFonts w:ascii="Wingdings" w:hAnsi="Wingdings" w:hint="default"/>
+        <w:rFonts w:hint="default" w:ascii="Wingdings" w:hAnsi="Wingdings"/>
       </w:rPr>
     </w:lvl>
     <w:lvl w:ilvl="3" w:tplc="04160001" w:tentative="1">
@@ -6742,7 +6936,7 @@
         <w:ind w:left="2880" w:hanging="360"/>
       </w:pPr>
       <w:rPr>
-        <w:rFonts w:ascii="Symbol" w:hAnsi="Symbol" w:hint="default"/>
+        <w:rFonts w:hint="default" w:ascii="Symbol" w:hAnsi="Symbol"/>
       </w:rPr>
     </w:lvl>
     <w:lvl w:ilvl="4" w:tplc="04160003" w:tentative="1">
@@ -6754,7 +6948,7 @@
         <w:ind w:left="3600" w:hanging="360"/>
       </w:pPr>
       <w:rPr>
-        <w:rFonts w:ascii="Courier New" w:hAnsi="Courier New" w:cs="Courier New" w:hint="default"/>
+        <w:rFonts w:hint="default" w:ascii="Courier New" w:hAnsi="Courier New" w:cs="Courier New"/>
       </w:rPr>
     </w:lvl>
     <w:lvl w:ilvl="5" w:tplc="04160005" w:tentative="1">
@@ -6766,7 +6960,7 @@
         <w:ind w:left="4320" w:hanging="360"/>
       </w:pPr>
       <w:rPr>
-        <w:rFonts w:ascii="Wingdings" w:hAnsi="Wingdings" w:hint="default"/>
+        <w:rFonts w:hint="default" w:ascii="Wingdings" w:hAnsi="Wingdings"/>
       </w:rPr>
     </w:lvl>
     <w:lvl w:ilvl="6" w:tplc="04160001" w:tentative="1">
@@ -6778,7 +6972,7 @@
         <w:ind w:left="5040" w:hanging="360"/>
       </w:pPr>
       <w:rPr>
-        <w:rFonts w:ascii="Symbol" w:hAnsi="Symbol" w:hint="default"/>
+        <w:rFonts w:hint="default" w:ascii="Symbol" w:hAnsi="Symbol"/>
       </w:rPr>
     </w:lvl>
     <w:lvl w:ilvl="7" w:tplc="04160003" w:tentative="1">
@@ -6790,7 +6984,7 @@
         <w:ind w:left="5760" w:hanging="360"/>
       </w:pPr>
       <w:rPr>
-        <w:rFonts w:ascii="Courier New" w:hAnsi="Courier New" w:cs="Courier New" w:hint="default"/>
+        <w:rFonts w:hint="default" w:ascii="Courier New" w:hAnsi="Courier New" w:cs="Courier New"/>
       </w:rPr>
     </w:lvl>
     <w:lvl w:ilvl="8" w:tplc="04160005" w:tentative="1">
@@ -6802,7 +6996,7 @@
         <w:ind w:left="6480" w:hanging="360"/>
       </w:pPr>
       <w:rPr>
-        <w:rFonts w:ascii="Wingdings" w:hAnsi="Wingdings" w:hint="default"/>
+        <w:rFonts w:hint="default" w:ascii="Wingdings" w:hAnsi="Wingdings"/>
       </w:rPr>
     </w:lvl>
   </w:abstractNum>
@@ -6942,7 +7136,7 @@
   <w:docDefaults>
     <w:rPrDefault>
       <w:rPr>
-        <w:rFonts w:asciiTheme="minorHAnsi" w:eastAsiaTheme="minorHAnsi" w:hAnsiTheme="minorHAnsi" w:cstheme="minorBidi"/>
+        <w:rFonts w:asciiTheme="minorHAnsi" w:hAnsiTheme="minorHAnsi" w:eastAsiaTheme="minorHAnsi" w:cstheme="minorBidi"/>
         <w:sz w:val="22"/>
         <w:szCs w:val="22"/>
         <w:lang w:val="pt-BR" w:eastAsia="en-US" w:bidi="ar-SA"/>
@@ -6957,14 +7151,14 @@
   <w:latentStyles w:defLockedState="0" w:defUIPriority="99" w:defSemiHidden="0" w:defUnhideWhenUsed="0" w:defQFormat="0" w:count="376">
     <w:lsdException w:name="Normal" w:uiPriority="0" w:qFormat="1"/>
     <w:lsdException w:name="heading 1" w:uiPriority="1" w:qFormat="1"/>
-    <w:lsdException w:name="heading 2" w:semiHidden="1" w:uiPriority="1" w:unhideWhenUsed="1" w:qFormat="1"/>
-    <w:lsdException w:name="heading 3" w:semiHidden="1" w:uiPriority="9" w:unhideWhenUsed="1" w:qFormat="1"/>
-    <w:lsdException w:name="heading 4" w:semiHidden="1" w:uiPriority="9" w:unhideWhenUsed="1" w:qFormat="1"/>
-    <w:lsdException w:name="heading 5" w:semiHidden="1" w:uiPriority="9" w:unhideWhenUsed="1" w:qFormat="1"/>
-    <w:lsdException w:name="heading 6" w:semiHidden="1" w:uiPriority="9" w:unhideWhenUsed="1" w:qFormat="1"/>
-    <w:lsdException w:name="heading 7" w:semiHidden="1" w:uiPriority="9" w:unhideWhenUsed="1" w:qFormat="1"/>
-    <w:lsdException w:name="heading 8" w:semiHidden="1" w:uiPriority="9" w:unhideWhenUsed="1" w:qFormat="1"/>
-    <w:lsdException w:name="heading 9" w:semiHidden="1" w:uiPriority="9" w:unhideWhenUsed="1" w:qFormat="1"/>
+    <w:lsdException w:name="heading 2" w:uiPriority="1" w:semiHidden="1" w:unhideWhenUsed="1" w:qFormat="1"/>
+    <w:lsdException w:name="heading 3" w:uiPriority="9" w:semiHidden="1" w:unhideWhenUsed="1" w:qFormat="1"/>
+    <w:lsdException w:name="heading 4" w:uiPriority="9" w:semiHidden="1" w:unhideWhenUsed="1" w:qFormat="1"/>
+    <w:lsdException w:name="heading 5" w:uiPriority="9" w:semiHidden="1" w:unhideWhenUsed="1" w:qFormat="1"/>
+    <w:lsdException w:name="heading 6" w:uiPriority="9" w:semiHidden="1" w:unhideWhenUsed="1" w:qFormat="1"/>
+    <w:lsdException w:name="heading 7" w:uiPriority="9" w:semiHidden="1" w:unhideWhenUsed="1" w:qFormat="1"/>
+    <w:lsdException w:name="heading 8" w:uiPriority="9" w:semiHidden="1" w:unhideWhenUsed="1" w:qFormat="1"/>
+    <w:lsdException w:name="heading 9" w:uiPriority="9" w:semiHidden="1" w:unhideWhenUsed="1" w:qFormat="1"/>
     <w:lsdException w:name="index 1" w:semiHidden="1" w:unhideWhenUsed="1"/>
     <w:lsdException w:name="index 2" w:semiHidden="1" w:unhideWhenUsed="1"/>
     <w:lsdException w:name="index 3" w:semiHidden="1" w:unhideWhenUsed="1"/>
@@ -6974,22 +7168,22 @@
     <w:lsdException w:name="index 7" w:semiHidden="1" w:unhideWhenUsed="1"/>
     <w:lsdException w:name="index 8" w:semiHidden="1" w:unhideWhenUsed="1"/>
     <w:lsdException w:name="index 9" w:semiHidden="1" w:unhideWhenUsed="1"/>
-    <w:lsdException w:name="toc 1" w:semiHidden="1" w:uiPriority="39" w:unhideWhenUsed="1"/>
-    <w:lsdException w:name="toc 2" w:semiHidden="1" w:uiPriority="39" w:unhideWhenUsed="1"/>
-    <w:lsdException w:name="toc 3" w:semiHidden="1" w:uiPriority="39" w:unhideWhenUsed="1"/>
-    <w:lsdException w:name="toc 4" w:semiHidden="1" w:uiPriority="39" w:unhideWhenUsed="1"/>
-    <w:lsdException w:name="toc 5" w:semiHidden="1" w:uiPriority="39" w:unhideWhenUsed="1"/>
-    <w:lsdException w:name="toc 6" w:semiHidden="1" w:uiPriority="39" w:unhideWhenUsed="1"/>
-    <w:lsdException w:name="toc 7" w:semiHidden="1" w:uiPriority="39" w:unhideWhenUsed="1"/>
-    <w:lsdException w:name="toc 8" w:semiHidden="1" w:uiPriority="39" w:unhideWhenUsed="1"/>
-    <w:lsdException w:name="toc 9" w:semiHidden="1" w:uiPriority="39" w:unhideWhenUsed="1"/>
+    <w:lsdException w:name="toc 1" w:uiPriority="39" w:semiHidden="1" w:unhideWhenUsed="1"/>
+    <w:lsdException w:name="toc 2" w:uiPriority="39" w:semiHidden="1" w:unhideWhenUsed="1"/>
+    <w:lsdException w:name="toc 3" w:uiPriority="39" w:semiHidden="1" w:unhideWhenUsed="1"/>
+    <w:lsdException w:name="toc 4" w:uiPriority="39" w:semiHidden="1" w:unhideWhenUsed="1"/>
+    <w:lsdException w:name="toc 5" w:uiPriority="39" w:semiHidden="1" w:unhideWhenUsed="1"/>
+    <w:lsdException w:name="toc 6" w:uiPriority="39" w:semiHidden="1" w:unhideWhenUsed="1"/>
+    <w:lsdException w:name="toc 7" w:uiPriority="39" w:semiHidden="1" w:unhideWhenUsed="1"/>
+    <w:lsdException w:name="toc 8" w:uiPriority="39" w:semiHidden="1" w:unhideWhenUsed="1"/>
+    <w:lsdException w:name="toc 9" w:uiPriority="39" w:semiHidden="1" w:unhideWhenUsed="1"/>
     <w:lsdException w:name="Normal Indent" w:semiHidden="1" w:unhideWhenUsed="1"/>
     <w:lsdException w:name="footnote text" w:semiHidden="1" w:unhideWhenUsed="1"/>
     <w:lsdException w:name="annotation text" w:semiHidden="1" w:unhideWhenUsed="1"/>
     <w:lsdException w:name="header" w:semiHidden="1" w:unhideWhenUsed="1"/>
     <w:lsdException w:name="footer" w:semiHidden="1" w:unhideWhenUsed="1"/>
     <w:lsdException w:name="index heading" w:semiHidden="1" w:unhideWhenUsed="1"/>
-    <w:lsdException w:name="caption" w:semiHidden="1" w:uiPriority="35" w:unhideWhenUsed="1" w:qFormat="1"/>
+    <w:lsdException w:name="caption" w:uiPriority="35" w:semiHidden="1" w:unhideWhenUsed="1" w:qFormat="1"/>
     <w:lsdException w:name="table of figures" w:semiHidden="1" w:unhideWhenUsed="1"/>
     <w:lsdException w:name="envelope address" w:semiHidden="1" w:unhideWhenUsed="1"/>
     <w:lsdException w:name="envelope return" w:semiHidden="1" w:unhideWhenUsed="1"/>
@@ -7020,8 +7214,8 @@
     <w:lsdException w:name="Title" w:uiPriority="1" w:qFormat="1"/>
     <w:lsdException w:name="Closing" w:semiHidden="1" w:unhideWhenUsed="1"/>
     <w:lsdException w:name="Signature" w:semiHidden="1" w:unhideWhenUsed="1"/>
-    <w:lsdException w:name="Default Paragraph Font" w:semiHidden="1" w:uiPriority="1" w:unhideWhenUsed="1"/>
-    <w:lsdException w:name="Body Text" w:semiHidden="1" w:uiPriority="1" w:unhideWhenUsed="1" w:qFormat="1"/>
+    <w:lsdException w:name="Default Paragraph Font" w:uiPriority="1" w:semiHidden="1" w:unhideWhenUsed="1"/>
+    <w:lsdException w:name="Body Text" w:uiPriority="1" w:semiHidden="1" w:unhideWhenUsed="1" w:qFormat="1"/>
     <w:lsdException w:name="Body Text Indent" w:semiHidden="1" w:unhideWhenUsed="1"/>
     <w:lsdException w:name="List Continue" w:semiHidden="1" w:unhideWhenUsed="1"/>
     <w:lsdException w:name="List Continue 2" w:semiHidden="1" w:unhideWhenUsed="1"/>
@@ -7216,8 +7410,8 @@
     <w:lsdException w:name="Subtle Reference" w:uiPriority="31" w:qFormat="1"/>
     <w:lsdException w:name="Intense Reference" w:uiPriority="32" w:qFormat="1"/>
     <w:lsdException w:name="Book Title" w:uiPriority="33" w:qFormat="1"/>
-    <w:lsdException w:name="Bibliography" w:semiHidden="1" w:uiPriority="37" w:unhideWhenUsed="1"/>
-    <w:lsdException w:name="TOC Heading" w:semiHidden="1" w:uiPriority="39" w:unhideWhenUsed="1" w:qFormat="1"/>
+    <w:lsdException w:name="Bibliography" w:uiPriority="37" w:semiHidden="1" w:unhideWhenUsed="1"/>
+    <w:lsdException w:name="TOC Heading" w:uiPriority="39" w:semiHidden="1" w:unhideWhenUsed="1" w:qFormat="1"/>
     <w:lsdException w:name="Plain Table 1" w:uiPriority="41"/>
     <w:lsdException w:name="Plain Table 2" w:uiPriority="42"/>
     <w:lsdException w:name="Plain Table 3" w:uiPriority="43"/>
@@ -7328,7 +7522,7 @@
     <w:lsdException w:name="Unresolved Mention" w:semiHidden="1" w:unhideWhenUsed="1"/>
     <w:lsdException w:name="Smart Link" w:semiHidden="1" w:unhideWhenUsed="1"/>
   </w:latentStyles>
-  <w:style w:type="paragraph" w:default="1" w:styleId="Normal">
+  <w:style w:type="paragraph" w:styleId="Normal" w:default="1">
     <w:name w:val="Normal"/>
     <w:qFormat/>
   </w:style>
@@ -7348,7 +7542,7 @@
       <w:outlineLvl w:val="0"/>
     </w:pPr>
     <w:rPr>
-      <w:rFonts w:ascii="Times New Roman" w:eastAsia="Times New Roman" w:hAnsi="Times New Roman" w:cs="Times New Roman"/>
+      <w:rFonts w:ascii="Times New Roman" w:hAnsi="Times New Roman" w:eastAsia="Times New Roman" w:cs="Times New Roman"/>
       <w:b/>
       <w:bCs/>
       <w:sz w:val="28"/>
@@ -7372,19 +7566,19 @@
       <w:outlineLvl w:val="1"/>
     </w:pPr>
     <w:rPr>
-      <w:rFonts w:ascii="Times New Roman" w:eastAsia="Times New Roman" w:hAnsi="Times New Roman" w:cs="Times New Roman"/>
+      <w:rFonts w:ascii="Times New Roman" w:hAnsi="Times New Roman" w:eastAsia="Times New Roman" w:cs="Times New Roman"/>
       <w:b/>
       <w:bCs/>
       <w:lang w:val="pt-PT"/>
     </w:rPr>
   </w:style>
-  <w:style w:type="character" w:default="1" w:styleId="DefaultParagraphFont">
+  <w:style w:type="character" w:styleId="DefaultParagraphFont" w:default="1">
     <w:name w:val="Default Paragraph Font"/>
     <w:uiPriority w:val="1"/>
     <w:semiHidden/>
     <w:unhideWhenUsed/>
   </w:style>
-  <w:style w:type="table" w:default="1" w:styleId="TableNormal">
+  <w:style w:type="table" w:styleId="TableNormal" w:default="1">
     <w:name w:val="Normal Table"/>
     <w:uiPriority w:val="99"/>
     <w:semiHidden/>
@@ -7399,7 +7593,7 @@
       </w:tblCellMar>
     </w:tblPr>
   </w:style>
-  <w:style w:type="numbering" w:default="1" w:styleId="NoList">
+  <w:style w:type="numbering" w:styleId="NoList" w:default="1">
     <w:name w:val="No List"/>
     <w:uiPriority w:val="99"/>
     <w:semiHidden/>
@@ -7426,12 +7620,12 @@
     </w:pPr>
     <w:tblPr>
       <w:tblBorders>
-        <w:top w:val="single" w:sz="4" w:space="0" w:color="auto"/>
-        <w:left w:val="single" w:sz="4" w:space="0" w:color="auto"/>
-        <w:bottom w:val="single" w:sz="4" w:space="0" w:color="auto"/>
-        <w:right w:val="single" w:sz="4" w:space="0" w:color="auto"/>
-        <w:insideH w:val="single" w:sz="4" w:space="0" w:color="auto"/>
-        <w:insideV w:val="single" w:sz="4" w:space="0" w:color="auto"/>
+        <w:top w:val="single" w:color="auto" w:sz="4" w:space="0"/>
+        <w:left w:val="single" w:color="auto" w:sz="4" w:space="0"/>
+        <w:bottom w:val="single" w:color="auto" w:sz="4" w:space="0"/>
+        <w:right w:val="single" w:color="auto" w:sz="4" w:space="0"/>
+        <w:insideH w:val="single" w:color="auto" w:sz="4" w:space="0"/>
+        <w:insideV w:val="single" w:color="auto" w:sz="4" w:space="0"/>
       </w:tblBorders>
     </w:tblPr>
   </w:style>
@@ -7465,14 +7659,14 @@
       <w:u w:val="single"/>
     </w:rPr>
   </w:style>
-  <w:style w:type="character" w:customStyle="1" w:styleId="Heading1Char">
+  <w:style w:type="character" w:styleId="Heading1Char" w:customStyle="1">
     <w:name w:val="Heading 1 Char"/>
     <w:basedOn w:val="DefaultParagraphFont"/>
     <w:link w:val="Heading1"/>
     <w:uiPriority w:val="1"/>
     <w:rsid w:val="008433E5"/>
     <w:rPr>
-      <w:rFonts w:ascii="Times New Roman" w:eastAsia="Times New Roman" w:hAnsi="Times New Roman" w:cs="Times New Roman"/>
+      <w:rFonts w:ascii="Times New Roman" w:hAnsi="Times New Roman" w:eastAsia="Times New Roman" w:cs="Times New Roman"/>
       <w:b/>
       <w:bCs/>
       <w:sz w:val="28"/>
@@ -7480,14 +7674,14 @@
       <w:lang w:val="pt-PT"/>
     </w:rPr>
   </w:style>
-  <w:style w:type="character" w:customStyle="1" w:styleId="Heading2Char">
+  <w:style w:type="character" w:styleId="Heading2Char" w:customStyle="1">
     <w:name w:val="Heading 2 Char"/>
     <w:basedOn w:val="DefaultParagraphFont"/>
     <w:link w:val="Heading2"/>
     <w:uiPriority w:val="1"/>
     <w:rsid w:val="008433E5"/>
     <w:rPr>
-      <w:rFonts w:ascii="Times New Roman" w:eastAsia="Times New Roman" w:hAnsi="Times New Roman" w:cs="Times New Roman"/>
+      <w:rFonts w:ascii="Times New Roman" w:hAnsi="Times New Roman" w:eastAsia="Times New Roman" w:cs="Times New Roman"/>
       <w:b/>
       <w:bCs/>
       <w:lang w:val="pt-PT"/>
@@ -7507,18 +7701,18 @@
       <w:spacing w:after="0" w:line="240" w:lineRule="auto"/>
     </w:pPr>
     <w:rPr>
-      <w:rFonts w:ascii="Times New Roman" w:eastAsia="Times New Roman" w:hAnsi="Times New Roman" w:cs="Times New Roman"/>
+      <w:rFonts w:ascii="Times New Roman" w:hAnsi="Times New Roman" w:eastAsia="Times New Roman" w:cs="Times New Roman"/>
       <w:lang w:val="pt-PT"/>
     </w:rPr>
   </w:style>
-  <w:style w:type="character" w:customStyle="1" w:styleId="BodyTextChar">
+  <w:style w:type="character" w:styleId="BodyTextChar" w:customStyle="1">
     <w:name w:val="Body Text Char"/>
     <w:basedOn w:val="DefaultParagraphFont"/>
     <w:link w:val="BodyText"/>
     <w:uiPriority w:val="1"/>
     <w:rsid w:val="008433E5"/>
     <w:rPr>
-      <w:rFonts w:ascii="Times New Roman" w:eastAsia="Times New Roman" w:hAnsi="Times New Roman" w:cs="Times New Roman"/>
+      <w:rFonts w:ascii="Times New Roman" w:hAnsi="Times New Roman" w:eastAsia="Times New Roman" w:cs="Times New Roman"/>
       <w:lang w:val="pt-PT"/>
     </w:rPr>
   </w:style>
@@ -7538,7 +7732,7 @@
       <w:jc w:val="center"/>
     </w:pPr>
     <w:rPr>
-      <w:rFonts w:ascii="Times New Roman" w:eastAsia="Times New Roman" w:hAnsi="Times New Roman" w:cs="Times New Roman"/>
+      <w:rFonts w:ascii="Times New Roman" w:hAnsi="Times New Roman" w:eastAsia="Times New Roman" w:cs="Times New Roman"/>
       <w:b/>
       <w:bCs/>
       <w:sz w:val="32"/>
@@ -7546,14 +7740,14 @@
       <w:lang w:val="pt-PT"/>
     </w:rPr>
   </w:style>
-  <w:style w:type="character" w:customStyle="1" w:styleId="TitleChar">
+  <w:style w:type="character" w:styleId="TitleChar" w:customStyle="1">
     <w:name w:val="Title Char"/>
     <w:basedOn w:val="DefaultParagraphFont"/>
     <w:link w:val="Title"/>
     <w:uiPriority w:val="1"/>
     <w:rsid w:val="008433E5"/>
     <w:rPr>
-      <w:rFonts w:ascii="Times New Roman" w:eastAsia="Times New Roman" w:hAnsi="Times New Roman" w:cs="Times New Roman"/>
+      <w:rFonts w:ascii="Times New Roman" w:hAnsi="Times New Roman" w:eastAsia="Times New Roman" w:cs="Times New Roman"/>
       <w:b/>
       <w:bCs/>
       <w:sz w:val="32"/>

</xml_diff>